<commit_message>
hands on lab aktualisiert
</commit_message>
<xml_diff>
--- a/equals/HOL_mixin_equals_solution.docx
+++ b/equals/HOL_mixin_equals_solution.docx
@@ -134,6 +134,8 @@
                                 <w:szCs w:val="40"/>
                               </w:rPr>
                             </w:pPr>
+                            <w:bookmarkStart w:id="0" w:name="Deck_Titel"/>
+                            <w:proofErr w:type="spellStart"/>
                             <w:r>
                               <w:rPr>
                                 <w:rFonts w:ascii="Tahoma" w:hAnsi="Tahoma" w:cs="Tahoma"/>
@@ -141,8 +143,19 @@
                                 <w:sz w:val="56"/>
                                 <w:szCs w:val="56"/>
                               </w:rPr>
-                              <w:t>Equals – HOL - Mixin</w:t>
+                              <w:t>Equals</w:t>
                             </w:r>
+                            <w:proofErr w:type="spellEnd"/>
+                            <w:r>
+                              <w:rPr>
+                                <w:rFonts w:ascii="Tahoma" w:hAnsi="Tahoma" w:cs="Tahoma"/>
+                                <w:color w:val="FFFFFF"/>
+                                <w:sz w:val="56"/>
+                                <w:szCs w:val="56"/>
+                              </w:rPr>
+                              <w:t xml:space="preserve"> – HOL - Mixin</w:t>
+                            </w:r>
+                            <w:bookmarkEnd w:id="0"/>
                           </w:p>
                         </w:txbxContent>
                       </wps:txbx>
@@ -179,6 +192,8 @@
                           <w:szCs w:val="40"/>
                         </w:rPr>
                       </w:pPr>
+                      <w:bookmarkStart w:id="1" w:name="Deck_Titel"/>
+                      <w:proofErr w:type="spellStart"/>
                       <w:r>
                         <w:rPr>
                           <w:rFonts w:ascii="Tahoma" w:hAnsi="Tahoma" w:cs="Tahoma"/>
@@ -186,8 +201,19 @@
                           <w:sz w:val="56"/>
                           <w:szCs w:val="56"/>
                         </w:rPr>
-                        <w:t>Equals – HOL - Mixin</w:t>
+                        <w:t>Equals</w:t>
                       </w:r>
+                      <w:proofErr w:type="spellEnd"/>
+                      <w:r>
+                        <w:rPr>
+                          <w:rFonts w:ascii="Tahoma" w:hAnsi="Tahoma" w:cs="Tahoma"/>
+                          <w:color w:val="FFFFFF"/>
+                          <w:sz w:val="56"/>
+                          <w:szCs w:val="56"/>
+                        </w:rPr>
+                        <w:t xml:space="preserve"> – HOL - Mixin</w:t>
+                      </w:r>
+                      <w:bookmarkEnd w:id="1"/>
                     </w:p>
                   </w:txbxContent>
                 </v:textbox>
@@ -270,7 +296,7 @@
                                 <w:szCs w:val="40"/>
                               </w:rPr>
                             </w:pPr>
-                            <w:bookmarkStart w:id="0" w:name="Deck_Projekt"/>
+                            <w:bookmarkStart w:id="2" w:name="Deck_Projekt"/>
                             <w:r>
                               <w:rPr>
                                 <w:rFonts w:cs="Arial"/>
@@ -281,7 +307,7 @@
                               <w:t>Hands on Labs</w:t>
                             </w:r>
                           </w:p>
-                          <w:bookmarkEnd w:id="0"/>
+                          <w:bookmarkEnd w:id="2"/>
                           <w:p>
                             <w:pPr>
                               <w:jc w:val="left"/>
@@ -322,7 +348,7 @@
                           <w:szCs w:val="40"/>
                         </w:rPr>
                       </w:pPr>
-                      <w:bookmarkStart w:id="1" w:name="Deck_Projekt"/>
+                      <w:bookmarkStart w:id="3" w:name="Deck_Projekt"/>
                       <w:r>
                         <w:rPr>
                           <w:rFonts w:cs="Arial"/>
@@ -333,7 +359,7 @@
                         <w:t>Hands on Labs</w:t>
                       </w:r>
                     </w:p>
-                    <w:bookmarkEnd w:id="1"/>
+                    <w:bookmarkEnd w:id="3"/>
                     <w:p>
                       <w:pPr>
                         <w:jc w:val="left"/>
@@ -428,7 +454,17 @@
                                 <w:szCs w:val="18"/>
                                 <w:lang w:val="en-US"/>
                               </w:rPr>
-                              <w:t>Copyright notice: ©2011 rubico</w:t>
+                              <w:t xml:space="preserve">Copyright notice: ©2011 </w:t>
+                            </w:r>
+                            <w:proofErr w:type="spellStart"/>
+                            <w:proofErr w:type="gramStart"/>
+                            <w:r>
+                              <w:rPr>
+                                <w:sz w:val="18"/>
+                                <w:szCs w:val="18"/>
+                                <w:lang w:val="en-US"/>
+                              </w:rPr>
+                              <w:t>rubico</w:t>
                             </w:r>
                             <w:r>
                               <w:rPr>
@@ -436,7 +472,53 @@
                                 <w:szCs w:val="18"/>
                                 <w:lang w:val="en-US"/>
                               </w:rPr>
-                              <w:t xml:space="preserve">n informationstechnologie gmbh </w:t>
+                              <w:t>n</w:t>
+                            </w:r>
+                            <w:proofErr w:type="spellEnd"/>
+                            <w:proofErr w:type="gramEnd"/>
+                            <w:r>
+                              <w:rPr>
+                                <w:sz w:val="18"/>
+                                <w:szCs w:val="18"/>
+                                <w:lang w:val="en-US"/>
+                              </w:rPr>
+                              <w:t xml:space="preserve"> </w:t>
+                            </w:r>
+                            <w:proofErr w:type="spellStart"/>
+                            <w:r>
+                              <w:rPr>
+                                <w:sz w:val="18"/>
+                                <w:szCs w:val="18"/>
+                                <w:lang w:val="en-US"/>
+                              </w:rPr>
+                              <w:t>informationstechnologie</w:t>
+                            </w:r>
+                            <w:proofErr w:type="spellEnd"/>
+                            <w:r>
+                              <w:rPr>
+                                <w:sz w:val="18"/>
+                                <w:szCs w:val="18"/>
+                                <w:lang w:val="en-US"/>
+                              </w:rPr>
+                              <w:t xml:space="preserve"> </w:t>
+                            </w:r>
+                            <w:proofErr w:type="spellStart"/>
+                            <w:r>
+                              <w:rPr>
+                                <w:sz w:val="18"/>
+                                <w:szCs w:val="18"/>
+                                <w:lang w:val="en-US"/>
+                              </w:rPr>
+                              <w:t>gmbh</w:t>
+                            </w:r>
+                            <w:proofErr w:type="spellEnd"/>
+                            <w:r>
+                              <w:rPr>
+                                <w:sz w:val="18"/>
+                                <w:szCs w:val="18"/>
+                                <w:lang w:val="en-US"/>
+                              </w:rPr>
+                              <w:t xml:space="preserve"> </w:t>
                             </w:r>
                             <w:r>
                               <w:rPr>
@@ -483,7 +565,17 @@
                           <w:szCs w:val="18"/>
                           <w:lang w:val="en-US"/>
                         </w:rPr>
-                        <w:t>Copyright notice: ©2011 rubico</w:t>
+                        <w:t xml:space="preserve">Copyright notice: ©2011 </w:t>
+                      </w:r>
+                      <w:proofErr w:type="spellStart"/>
+                      <w:proofErr w:type="gramStart"/>
+                      <w:r>
+                        <w:rPr>
+                          <w:sz w:val="18"/>
+                          <w:szCs w:val="18"/>
+                          <w:lang w:val="en-US"/>
+                        </w:rPr>
+                        <w:t>rubico</w:t>
                       </w:r>
                       <w:r>
                         <w:rPr>
@@ -491,7 +583,53 @@
                           <w:szCs w:val="18"/>
                           <w:lang w:val="en-US"/>
                         </w:rPr>
-                        <w:t xml:space="preserve">n informationstechnologie gmbh </w:t>
+                        <w:t>n</w:t>
+                      </w:r>
+                      <w:proofErr w:type="spellEnd"/>
+                      <w:proofErr w:type="gramEnd"/>
+                      <w:r>
+                        <w:rPr>
+                          <w:sz w:val="18"/>
+                          <w:szCs w:val="18"/>
+                          <w:lang w:val="en-US"/>
+                        </w:rPr>
+                        <w:t xml:space="preserve"> </w:t>
+                      </w:r>
+                      <w:proofErr w:type="spellStart"/>
+                      <w:r>
+                        <w:rPr>
+                          <w:sz w:val="18"/>
+                          <w:szCs w:val="18"/>
+                          <w:lang w:val="en-US"/>
+                        </w:rPr>
+                        <w:t>informationstechnologie</w:t>
+                      </w:r>
+                      <w:proofErr w:type="spellEnd"/>
+                      <w:r>
+                        <w:rPr>
+                          <w:sz w:val="18"/>
+                          <w:szCs w:val="18"/>
+                          <w:lang w:val="en-US"/>
+                        </w:rPr>
+                        <w:t xml:space="preserve"> </w:t>
+                      </w:r>
+                      <w:proofErr w:type="spellStart"/>
+                      <w:r>
+                        <w:rPr>
+                          <w:sz w:val="18"/>
+                          <w:szCs w:val="18"/>
+                          <w:lang w:val="en-US"/>
+                        </w:rPr>
+                        <w:t>gmbh</w:t>
+                      </w:r>
+                      <w:proofErr w:type="spellEnd"/>
+                      <w:r>
+                        <w:rPr>
+                          <w:sz w:val="18"/>
+                          <w:szCs w:val="18"/>
+                          <w:lang w:val="en-US"/>
+                        </w:rPr>
+                        <w:t xml:space="preserve"> </w:t>
                       </w:r>
                       <w:r>
                         <w:rPr>
@@ -516,11 +654,19 @@
     <w:p>
       <w:r>
         <w:lastRenderedPageBreak/>
-        <w:t>Table of Contents</w:t>
+        <w:t xml:space="preserve">Table </w:t>
+      </w:r>
+      <w:proofErr w:type="spellStart"/>
+      <w:r>
+        <w:t>of</w:t>
+      </w:r>
+      <w:proofErr w:type="spellEnd"/>
+      <w:r>
+        <w:t xml:space="preserve"> Contents</w:t>
       </w:r>
     </w:p>
-    <w:bookmarkStart w:id="2" w:name="_GoBack"/>
-    <w:bookmarkEnd w:id="2"/>
+    <w:bookmarkStart w:id="4" w:name="_GoBack"/>
+    <w:bookmarkEnd w:id="4"/>
     <w:p>
       <w:pPr>
         <w:pStyle w:val="TOC1"/>
@@ -541,7 +687,7 @@
       <w:r>
         <w:fldChar w:fldCharType="separate"/>
       </w:r>
-      <w:hyperlink w:anchor="_Toc286404183" w:history="1">
+      <w:hyperlink w:anchor="_Toc286667159" w:history="1">
         <w:r>
           <w:rPr>
             <w:rStyle w:val="Hyperlink"/>
@@ -582,7 +728,7 @@
           <w:rPr>
             <w:webHidden/>
           </w:rPr>
-          <w:instrText xml:space="preserve"> PAGEREF _Toc286404183 \h </w:instrText>
+          <w:instrText xml:space="preserve"> PAGEREF _Toc286667159 \h </w:instrText>
         </w:r>
         <w:r>
           <w:rPr>
@@ -620,7 +766,7 @@
           <w:lang w:eastAsia="de-AT"/>
         </w:rPr>
       </w:pPr>
-      <w:hyperlink w:anchor="_Toc286404184" w:history="1">
+      <w:hyperlink w:anchor="_Toc286667160" w:history="1">
         <w:r>
           <w:rPr>
             <w:rStyle w:val="Hyperlink"/>
@@ -661,7 +807,7 @@
           <w:rPr>
             <w:webHidden/>
           </w:rPr>
-          <w:instrText xml:space="preserve"> PAGEREF _Toc286404184 \h </w:instrText>
+          <w:instrText xml:space="preserve"> PAGEREF _Toc286667160 \h </w:instrText>
         </w:r>
         <w:r>
           <w:rPr>
@@ -699,7 +845,7 @@
           <w:lang w:eastAsia="de-AT"/>
         </w:rPr>
       </w:pPr>
-      <w:hyperlink w:anchor="_Toc286404185" w:history="1">
+      <w:hyperlink w:anchor="_Toc286667161" w:history="1">
         <w:r>
           <w:rPr>
             <w:rStyle w:val="Hyperlink"/>
@@ -740,7 +886,7 @@
           <w:rPr>
             <w:webHidden/>
           </w:rPr>
-          <w:instrText xml:space="preserve"> PAGEREF _Toc286404185 \h </w:instrText>
+          <w:instrText xml:space="preserve"> PAGEREF _Toc286667161 \h </w:instrText>
         </w:r>
         <w:r>
           <w:rPr>
@@ -778,92 +924,13 @@
           <w:lang w:eastAsia="de-AT"/>
         </w:rPr>
       </w:pPr>
-      <w:hyperlink w:anchor="_Toc286404186" w:history="1">
+      <w:hyperlink w:anchor="_Toc286667162" w:history="1">
         <w:r>
           <w:rPr>
             <w:rStyle w:val="Hyperlink"/>
             <w:lang w:val="en-US"/>
           </w:rPr>
           <w:t>4</w:t>
-        </w:r>
-        <w:r>
-          <w:rPr>
-            <w:rFonts w:asciiTheme="minorHAnsi" w:eastAsiaTheme="minorEastAsia" w:hAnsiTheme="minorHAnsi" w:cstheme="minorBidi"/>
-            <w:bCs w:val="0"/>
-            <w:sz w:val="22"/>
-            <w:szCs w:val="22"/>
-            <w:lang w:eastAsia="de-AT"/>
-          </w:rPr>
-          <w:tab/>
-        </w:r>
-        <w:r>
-          <w:rPr>
-            <w:rStyle w:val="Hyperlink"/>
-            <w:lang w:val="en-US"/>
-          </w:rPr>
-          <w:t>Answers to 2.5.4 (Utility)</w:t>
-        </w:r>
-        <w:r>
-          <w:rPr>
-            <w:webHidden/>
-          </w:rPr>
-          <w:tab/>
-        </w:r>
-        <w:r>
-          <w:rPr>
-            <w:webHidden/>
-          </w:rPr>
-          <w:fldChar w:fldCharType="begin"/>
-        </w:r>
-        <w:r>
-          <w:rPr>
-            <w:webHidden/>
-          </w:rPr>
-          <w:instrText xml:space="preserve"> PAGEREF _Toc286404186 \h </w:instrText>
-        </w:r>
-        <w:r>
-          <w:rPr>
-            <w:webHidden/>
-          </w:rPr>
-        </w:r>
-        <w:r>
-          <w:rPr>
-            <w:webHidden/>
-          </w:rPr>
-          <w:fldChar w:fldCharType="separate"/>
-        </w:r>
-        <w:r>
-          <w:rPr>
-            <w:webHidden/>
-          </w:rPr>
-          <w:t>2</w:t>
-        </w:r>
-        <w:r>
-          <w:rPr>
-            <w:webHidden/>
-          </w:rPr>
-          <w:fldChar w:fldCharType="end"/>
-        </w:r>
-      </w:hyperlink>
-    </w:p>
-    <w:p>
-      <w:pPr>
-        <w:pStyle w:val="TOC1"/>
-        <w:rPr>
-          <w:rFonts w:asciiTheme="minorHAnsi" w:eastAsiaTheme="minorEastAsia" w:hAnsiTheme="minorHAnsi" w:cstheme="minorBidi"/>
-          <w:bCs w:val="0"/>
-          <w:sz w:val="22"/>
-          <w:szCs w:val="22"/>
-          <w:lang w:eastAsia="de-AT"/>
-        </w:rPr>
-      </w:pPr>
-      <w:hyperlink w:anchor="_Toc286404187" w:history="1">
-        <w:r>
-          <w:rPr>
-            <w:rStyle w:val="Hyperlink"/>
-            <w:lang w:val="en-US"/>
-          </w:rPr>
-          <w:t>5</w:t>
         </w:r>
         <w:r>
           <w:rPr>
@@ -898,7 +965,7 @@
           <w:rPr>
             <w:webHidden/>
           </w:rPr>
-          <w:instrText xml:space="preserve"> PAGEREF _Toc286404187 \h </w:instrText>
+          <w:instrText xml:space="preserve"> PAGEREF _Toc286667162 \h </w:instrText>
         </w:r>
         <w:r>
           <w:rPr>
@@ -936,13 +1003,13 @@
           <w:lang w:eastAsia="de-AT"/>
         </w:rPr>
       </w:pPr>
-      <w:hyperlink w:anchor="_Toc286404188" w:history="1">
+      <w:hyperlink w:anchor="_Toc286667163" w:history="1">
         <w:r>
           <w:rPr>
             <w:rStyle w:val="Hyperlink"/>
             <w:lang w:val="en-US"/>
           </w:rPr>
-          <w:t>6</w:t>
+          <w:t>5</w:t>
         </w:r>
         <w:r>
           <w:rPr>
@@ -977,7 +1044,7 @@
           <w:rPr>
             <w:webHidden/>
           </w:rPr>
-          <w:instrText xml:space="preserve"> PAGEREF _Toc286404188 \h </w:instrText>
+          <w:instrText xml:space="preserve"> PAGEREF _Toc286667163 \h </w:instrText>
         </w:r>
         <w:r>
           <w:rPr>
@@ -1015,13 +1082,13 @@
           <w:lang w:eastAsia="de-AT"/>
         </w:rPr>
       </w:pPr>
-      <w:hyperlink w:anchor="_Toc286404189" w:history="1">
+      <w:hyperlink w:anchor="_Toc286667164" w:history="1">
         <w:r>
           <w:rPr>
             <w:rStyle w:val="Hyperlink"/>
             <w:lang w:val="en-US"/>
           </w:rPr>
-          <w:t>7</w:t>
+          <w:t>6</w:t>
         </w:r>
         <w:r>
           <w:rPr>
@@ -1056,7 +1123,7 @@
           <w:rPr>
             <w:webHidden/>
           </w:rPr>
-          <w:instrText xml:space="preserve"> PAGEREF _Toc286404189 \h </w:instrText>
+          <w:instrText xml:space="preserve"> PAGEREF _Toc286667164 \h </w:instrText>
         </w:r>
         <w:r>
           <w:rPr>
@@ -1094,13 +1161,13 @@
           <w:lang w:eastAsia="de-AT"/>
         </w:rPr>
       </w:pPr>
-      <w:hyperlink w:anchor="_Toc286404190" w:history="1">
+      <w:hyperlink w:anchor="_Toc286667165" w:history="1">
         <w:r>
           <w:rPr>
             <w:rStyle w:val="Hyperlink"/>
             <w:lang w:val="en-US"/>
           </w:rPr>
-          <w:t>8</w:t>
+          <w:t>7</w:t>
         </w:r>
         <w:r>
           <w:rPr>
@@ -1135,7 +1202,7 @@
           <w:rPr>
             <w:webHidden/>
           </w:rPr>
-          <w:instrText xml:space="preserve"> PAGEREF _Toc286404190 \h </w:instrText>
+          <w:instrText xml:space="preserve"> PAGEREF _Toc286667165 \h </w:instrText>
         </w:r>
         <w:r>
           <w:rPr>
@@ -1173,13 +1240,13 @@
           <w:lang w:eastAsia="de-AT"/>
         </w:rPr>
       </w:pPr>
-      <w:hyperlink w:anchor="_Toc286404191" w:history="1">
+      <w:hyperlink w:anchor="_Toc286667166" w:history="1">
         <w:r>
           <w:rPr>
             <w:rStyle w:val="Hyperlink"/>
             <w:lang w:val="en-US" w:eastAsia="de-AT"/>
           </w:rPr>
-          <w:t>9</w:t>
+          <w:t>8</w:t>
         </w:r>
         <w:r>
           <w:rPr>
@@ -1214,7 +1281,7 @@
           <w:rPr>
             <w:webHidden/>
           </w:rPr>
-          <w:instrText xml:space="preserve"> PAGEREF _Toc286404191 \h </w:instrText>
+          <w:instrText xml:space="preserve"> PAGEREF _Toc286667166 \h </w:instrText>
         </w:r>
         <w:r>
           <w:rPr>
@@ -1282,13 +1349,13 @@
           <w:lang w:val="en-US"/>
         </w:rPr>
       </w:pPr>
-      <w:bookmarkStart w:id="3" w:name="_Toc536017581"/>
-      <w:bookmarkStart w:id="4" w:name="_Toc11402521"/>
-      <w:bookmarkStart w:id="5" w:name="_Toc148938271"/>
-      <w:bookmarkStart w:id="6" w:name="_Toc212032292"/>
-      <w:bookmarkStart w:id="7" w:name="_Toc214070423"/>
-      <w:bookmarkStart w:id="8" w:name="_Toc214070484"/>
-      <w:bookmarkStart w:id="9" w:name="_Toc286404183"/>
+      <w:bookmarkStart w:id="5" w:name="_Toc536017581"/>
+      <w:bookmarkStart w:id="6" w:name="_Toc11402521"/>
+      <w:bookmarkStart w:id="7" w:name="_Toc148938271"/>
+      <w:bookmarkStart w:id="8" w:name="_Toc212032292"/>
+      <w:bookmarkStart w:id="9" w:name="_Toc214070423"/>
+      <w:bookmarkStart w:id="10" w:name="_Toc214070484"/>
+      <w:bookmarkStart w:id="11" w:name="_Toc286667159"/>
       <w:r>
         <w:rPr>
           <w:lang w:val="en-US"/>
@@ -1296,12 +1363,12 @@
         <w:lastRenderedPageBreak/>
         <w:t>Answers to 2.</w:t>
       </w:r>
-      <w:bookmarkEnd w:id="3"/>
-      <w:bookmarkEnd w:id="4"/>
       <w:bookmarkEnd w:id="5"/>
       <w:bookmarkEnd w:id="6"/>
       <w:bookmarkEnd w:id="7"/>
       <w:bookmarkEnd w:id="8"/>
+      <w:bookmarkEnd w:id="9"/>
+      <w:bookmarkEnd w:id="10"/>
       <w:r>
         <w:rPr>
           <w:lang w:val="en-US"/>
@@ -1314,7 +1381,7 @@
         </w:rPr>
         <w:t xml:space="preserve"> (Basic)</w:t>
       </w:r>
-      <w:bookmarkEnd w:id="9"/>
+      <w:bookmarkEnd w:id="11"/>
     </w:p>
     <w:p>
       <w:pPr>
@@ -1331,7 +1398,51 @@
           <w:b/>
           <w:lang w:val="en-US"/>
         </w:rPr>
-        <w:t>I would be possible to implement Equals without overriding the GetHashCode() method. In which problems could you run into if you do that?</w:t>
+        <w:t>It</w:t>
+      </w:r>
+      <w:r>
+        <w:rPr>
+          <w:rFonts w:eastAsia="Arial Unicode MS"/>
+          <w:b/>
+          <w:lang w:val="en-US"/>
+        </w:rPr>
+        <w:t xml:space="preserve"> would be possible to implement Equals without overriding </w:t>
+      </w:r>
+      <w:proofErr w:type="spellStart"/>
+      <w:proofErr w:type="gramStart"/>
+      <w:r>
+        <w:rPr>
+          <w:rFonts w:eastAsia="Arial Unicode MS"/>
+          <w:b/>
+          <w:lang w:val="en-US"/>
+        </w:rPr>
+        <w:t>GetHashCode</w:t>
+      </w:r>
+      <w:proofErr w:type="spellEnd"/>
+      <w:r>
+        <w:rPr>
+          <w:rFonts w:eastAsia="Arial Unicode MS"/>
+          <w:b/>
+          <w:lang w:val="en-US"/>
+        </w:rPr>
+        <w:t>(</w:t>
+      </w:r>
+      <w:proofErr w:type="gramEnd"/>
+      <w:r>
+        <w:rPr>
+          <w:rFonts w:eastAsia="Arial Unicode MS"/>
+          <w:b/>
+          <w:lang w:val="en-US"/>
+        </w:rPr>
+        <w:t>). In wh</w:t>
+      </w:r>
+      <w:r>
+        <w:rPr>
+          <w:rFonts w:eastAsia="Arial Unicode MS"/>
+          <w:b/>
+          <w:lang w:val="en-US"/>
+        </w:rPr>
+        <w:t>ich problems could you run into?</w:t>
       </w:r>
     </w:p>
     <w:p>
@@ -1382,7 +1493,51 @@
           <w:szCs w:val="20"/>
           <w:lang w:val="en-US"/>
         </w:rPr>
-        <w:t>So without a GetHashCode implementation the type cannot be added to HashTables,</w:t>
+        <w:t xml:space="preserve">So without a </w:t>
+      </w:r>
+      <w:proofErr w:type="spellStart"/>
+      <w:r>
+        <w:rPr>
+          <w:rStyle w:val="apple-style-span"/>
+          <w:rFonts w:ascii="Segoe UI" w:hAnsi="Segoe UI" w:cs="Segoe UI"/>
+          <w:color w:val="000000"/>
+          <w:szCs w:val="20"/>
+          <w:lang w:val="en-US"/>
+        </w:rPr>
+        <w:t>GetHashCode</w:t>
+      </w:r>
+      <w:proofErr w:type="spellEnd"/>
+      <w:r>
+        <w:rPr>
+          <w:rStyle w:val="apple-style-span"/>
+          <w:rFonts w:ascii="Segoe UI" w:hAnsi="Segoe UI" w:cs="Segoe UI"/>
+          <w:color w:val="000000"/>
+          <w:szCs w:val="20"/>
+          <w:lang w:val="en-US"/>
+        </w:rPr>
+        <w:t xml:space="preserve"> implementation the type cannot be added to </w:t>
+      </w:r>
+      <w:proofErr w:type="spellStart"/>
+      <w:r>
+        <w:rPr>
+          <w:rStyle w:val="apple-style-span"/>
+          <w:rFonts w:ascii="Segoe UI" w:hAnsi="Segoe UI" w:cs="Segoe UI"/>
+          <w:color w:val="000000"/>
+          <w:szCs w:val="20"/>
+          <w:lang w:val="en-US"/>
+        </w:rPr>
+        <w:t>HashTables</w:t>
+      </w:r>
+      <w:proofErr w:type="spellEnd"/>
+      <w:r>
+        <w:rPr>
+          <w:rStyle w:val="apple-style-span"/>
+          <w:rFonts w:ascii="Segoe UI" w:hAnsi="Segoe UI" w:cs="Segoe UI"/>
+          <w:color w:val="000000"/>
+          <w:szCs w:val="20"/>
+          <w:lang w:val="en-US"/>
+        </w:rPr>
+        <w:t>,</w:t>
       </w:r>
     </w:p>
     <w:p>
@@ -1400,7 +1555,7 @@
           <w:b/>
           <w:lang w:val="en-US"/>
         </w:rPr>
-        <w:t>In the class, we have five fields. In theory there could be far more and it can get inconvenient. Is there a way to solve that?</w:t>
+        <w:t>There are five fields in class Address. There could be far more field. Is there a generic way to solve get the values of all fields?</w:t>
       </w:r>
     </w:p>
     <w:p>
@@ -1428,7 +1583,21 @@
           <w:rFonts w:eastAsia="Arial Unicode MS"/>
           <w:lang w:val="en-US"/>
         </w:rPr>
-        <w:t xml:space="preserve"> shown in the later example, it is possible to use reflection to get all fields.</w:t>
+        <w:t xml:space="preserve"> shown in the later example, it is possible to use reflection to </w:t>
+      </w:r>
+      <w:r>
+        <w:rPr>
+          <w:rFonts w:eastAsia="Arial Unicode MS"/>
+          <w:lang w:val="en-US"/>
+        </w:rPr>
+        <w:t>access</w:t>
+      </w:r>
+      <w:r>
+        <w:rPr>
+          <w:rFonts w:eastAsia="Arial Unicode MS"/>
+          <w:lang w:val="en-US"/>
+        </w:rPr>
+        <w:t xml:space="preserve"> all fields.</w:t>
       </w:r>
     </w:p>
     <w:p>
@@ -1446,7 +1615,7 @@
           <w:b/>
           <w:lang w:val="en-US"/>
         </w:rPr>
-        <w:t xml:space="preserve">Does it make sense to check the equality of two types by comparing the values of their properties too? </w:t>
+        <w:t xml:space="preserve">Does it make sense to define the equality of two types by comparing their property values too? </w:t>
       </w:r>
     </w:p>
     <w:p>
@@ -1467,7 +1636,23 @@
           <w:rFonts w:eastAsia="Arial Unicode MS"/>
           <w:lang w:val="en-US"/>
         </w:rPr>
-        <w:t>Comparing properties can be troublesome as they could contain code that would change the type, when calling it. Consider LazyLoading.</w:t>
+        <w:t xml:space="preserve">Comparing properties can be troublesome as they could contain code that would change the type, when calling it. Consider </w:t>
+      </w:r>
+      <w:proofErr w:type="spellStart"/>
+      <w:r>
+        <w:rPr>
+          <w:rFonts w:eastAsia="Arial Unicode MS"/>
+          <w:lang w:val="en-US"/>
+        </w:rPr>
+        <w:t>LazyLoading</w:t>
+      </w:r>
+      <w:proofErr w:type="spellEnd"/>
+      <w:r>
+        <w:rPr>
+          <w:rFonts w:eastAsia="Arial Unicode MS"/>
+          <w:lang w:val="en-US"/>
+        </w:rPr>
+        <w:t>.</w:t>
       </w:r>
     </w:p>
     <w:p>
@@ -1643,16 +1828,43 @@
         <w:pStyle w:val="Bullet1"/>
         <w:rPr>
           <w:rFonts w:eastAsia="Arial Unicode MS"/>
-          <w:lang w:val="en-US"/>
-        </w:rPr>
-      </w:pPr>
-      <w:r>
-        <w:rPr>
-          <w:rFonts w:eastAsia="Arial Unicode MS"/>
-          <w:b/>
-          <w:lang w:val="en-US"/>
-        </w:rPr>
-        <w:t>Are there other “Standard Equals Implementations”?</w:t>
+          <w:b/>
+          <w:lang w:val="en-US"/>
+        </w:rPr>
+      </w:pPr>
+      <w:r>
+        <w:rPr>
+          <w:rFonts w:eastAsia="Arial Unicode MS"/>
+          <w:b/>
+          <w:lang w:val="en-US"/>
+        </w:rPr>
+        <w:t xml:space="preserve">Can you think of other “common value equals implementations” besides comparing the fields of two object instances? (Two </w:t>
+      </w:r>
+      <w:proofErr w:type="spellStart"/>
+      <w:r>
+        <w:rPr>
+          <w:rFonts w:eastAsia="Arial Unicode MS"/>
+          <w:b/>
+          <w:lang w:val="en-US"/>
+        </w:rPr>
+        <w:t>objance</w:t>
+      </w:r>
+      <w:proofErr w:type="spellEnd"/>
+      <w:r>
+        <w:rPr>
+          <w:rFonts w:eastAsia="Arial Unicode MS"/>
+          <w:b/>
+          <w:lang w:val="en-US"/>
+        </w:rPr>
+        <w:t xml:space="preserve"> instances are equal in case … are equal)</w:t>
+      </w:r>
+      <w:r>
+        <w:rPr>
+          <w:rFonts w:eastAsia="Arial Unicode MS"/>
+          <w:b/>
+          <w:lang w:val="en-US"/>
+        </w:rPr>
+        <w:t>?</w:t>
       </w:r>
     </w:p>
     <w:p>
@@ -1694,7 +1906,23 @@
           <w:rFonts w:eastAsia="Arial Unicode MS"/>
           <w:lang w:val="en-US"/>
         </w:rPr>
-        <w:t>A good starting point for a discussion might be: An importer imports some data from csv files. Business rules require that with the generated objects a timestamp is stored when the object was imported. So an argument might be compare that there might be a standard implementation that compares all values except this timestamp or similar information which was added by an importer.</w:t>
+        <w:t xml:space="preserve">A good starting point for a discussion might be: An importer imports some data from </w:t>
+      </w:r>
+      <w:proofErr w:type="spellStart"/>
+      <w:r>
+        <w:rPr>
+          <w:rFonts w:eastAsia="Arial Unicode MS"/>
+          <w:lang w:val="en-US"/>
+        </w:rPr>
+        <w:t>csv</w:t>
+      </w:r>
+      <w:proofErr w:type="spellEnd"/>
+      <w:r>
+        <w:rPr>
+          <w:rFonts w:eastAsia="Arial Unicode MS"/>
+          <w:lang w:val="en-US"/>
+        </w:rPr>
+        <w:t xml:space="preserve"> files. Business rules require that with the generated objects a timestamp is stored when the object was imported. So an argument might be compare that there might be a standard implementation that compares all values except this timestamp or similar information which was added by an importer.</w:t>
       </w:r>
     </w:p>
     <w:p>
@@ -1733,31 +1961,25 @@
           <w:b/>
           <w:lang w:val="en-US"/>
         </w:rPr>
-        <w:t>In s</w:t>
-      </w:r>
-      <w:r>
-        <w:rPr>
-          <w:rFonts w:eastAsia="Arial Unicode MS"/>
-          <w:b/>
-          <w:lang w:val="en-US"/>
-        </w:rPr>
-        <w:t>tep 5, we have added the interface IEquatable&lt;Address&gt;. C</w:t>
-      </w:r>
-      <w:r>
-        <w:rPr>
-          <w:rFonts w:eastAsia="Arial Unicode MS"/>
-          <w:b/>
-          <w:lang w:val="en-US"/>
-        </w:rPr>
-        <w:t>an you explain</w:t>
-      </w:r>
-      <w:r>
-        <w:rPr>
-          <w:rFonts w:eastAsia="Arial Unicode MS"/>
-          <w:b/>
-          <w:lang w:val="en-US"/>
-        </w:rPr>
-        <w:t xml:space="preserve"> why this makes sense?</w:t>
+        <w:t xml:space="preserve">We have added the interface </w:t>
+      </w:r>
+      <w:proofErr w:type="spellStart"/>
+      <w:r>
+        <w:rPr>
+          <w:rFonts w:eastAsia="Arial Unicode MS"/>
+          <w:b/>
+          <w:lang w:val="en-US"/>
+        </w:rPr>
+        <w:t>IEquatable</w:t>
+      </w:r>
+      <w:proofErr w:type="spellEnd"/>
+      <w:r>
+        <w:rPr>
+          <w:rFonts w:eastAsia="Arial Unicode MS"/>
+          <w:b/>
+          <w:lang w:val="en-US"/>
+        </w:rPr>
+        <w:t>&lt;Address&gt; in step 6. Please explain why this makes sense?</w:t>
       </w:r>
     </w:p>
     <w:p>
@@ -1773,12 +1995,21 @@
           <w:lang w:val="en-US"/>
         </w:rPr>
       </w:pPr>
-      <w:r>
-        <w:rPr>
-          <w:rFonts w:eastAsia="Arial Unicode MS"/>
-          <w:lang w:val="en-US"/>
-        </w:rPr>
-        <w:t xml:space="preserve">If you add this type to a List&lt;T&gt;. </w:t>
+      <w:proofErr w:type="gramStart"/>
+      <w:r>
+        <w:rPr>
+          <w:rFonts w:eastAsia="Arial Unicode MS"/>
+          <w:lang w:val="en-US"/>
+        </w:rPr>
+        <w:t>If you add this type to a List&lt;T&gt;.</w:t>
+      </w:r>
+      <w:proofErr w:type="gramEnd"/>
+      <w:r>
+        <w:rPr>
+          <w:rFonts w:eastAsia="Arial Unicode MS"/>
+          <w:lang w:val="en-US"/>
+        </w:rPr>
+        <w:t xml:space="preserve"> </w:t>
       </w:r>
       <w:r>
         <w:rPr>
@@ -1820,6 +2051,7 @@
         </w:rPr>
         <w:t> </w:t>
       </w:r>
+      <w:proofErr w:type="spellStart"/>
       <w:r>
         <w:rPr>
           <w:rStyle w:val="apple-style-span"/>
@@ -1828,7 +2060,18 @@
           <w:szCs w:val="20"/>
           <w:lang w:val="en-US"/>
         </w:rPr>
-        <w:t>IndexOf,</w:t>
+        <w:t>IndexOf</w:t>
+      </w:r>
+      <w:proofErr w:type="spellEnd"/>
+      <w:r>
+        <w:rPr>
+          <w:rStyle w:val="apple-style-span"/>
+          <w:rFonts w:ascii="Segoe UI" w:hAnsi="Segoe UI" w:cs="Segoe UI"/>
+          <w:color w:val="000000"/>
+          <w:szCs w:val="20"/>
+          <w:lang w:val="en-US"/>
+        </w:rPr>
+        <w:t>,</w:t>
       </w:r>
       <w:r>
         <w:rPr>
@@ -1840,6 +2083,7 @@
         </w:rPr>
         <w:t> </w:t>
       </w:r>
+      <w:proofErr w:type="spellStart"/>
       <w:r>
         <w:rPr>
           <w:rStyle w:val="apple-style-span"/>
@@ -1848,7 +2092,18 @@
           <w:szCs w:val="20"/>
           <w:lang w:val="en-US"/>
         </w:rPr>
-        <w:t>LastIndexOf, and</w:t>
+        <w:t>LastIndexOf</w:t>
+      </w:r>
+      <w:proofErr w:type="spellEnd"/>
+      <w:r>
+        <w:rPr>
+          <w:rStyle w:val="apple-style-span"/>
+          <w:rFonts w:ascii="Segoe UI" w:hAnsi="Segoe UI" w:cs="Segoe UI"/>
+          <w:color w:val="000000"/>
+          <w:szCs w:val="20"/>
+          <w:lang w:val="en-US"/>
+        </w:rPr>
+        <w:t>, and</w:t>
       </w:r>
       <w:r>
         <w:rPr>
@@ -1984,6 +2239,7 @@
         </w:rPr>
         <w:t xml:space="preserve"> </w:t>
       </w:r>
+      <w:proofErr w:type="spellStart"/>
       <w:r>
         <w:rPr>
           <w:rStyle w:val="apple-style-span"/>
@@ -1992,7 +2248,18 @@
           <w:szCs w:val="20"/>
           <w:lang w:val="en-US"/>
         </w:rPr>
-        <w:t>IEquatable&lt;T&gt;</w:t>
+        <w:t>IEquatable</w:t>
+      </w:r>
+      <w:proofErr w:type="spellEnd"/>
+      <w:r>
+        <w:rPr>
+          <w:rStyle w:val="apple-style-span"/>
+          <w:rFonts w:ascii="Segoe UI" w:hAnsi="Segoe UI" w:cs="Segoe UI"/>
+          <w:color w:val="000000"/>
+          <w:szCs w:val="20"/>
+          <w:lang w:val="en-US"/>
+        </w:rPr>
+        <w:t>&lt;T&gt;</w:t>
       </w:r>
       <w:r>
         <w:rPr>
@@ -2024,6 +2291,7 @@
         </w:rPr>
         <w:t> </w:t>
       </w:r>
+      <w:proofErr w:type="gramStart"/>
       <w:r>
         <w:rPr>
           <w:rStyle w:val="apple-style-span"/>
@@ -2032,7 +2300,18 @@
           <w:szCs w:val="20"/>
           <w:lang w:val="en-US"/>
         </w:rPr>
-        <w:t>Equals(T)</w:t>
+        <w:t>Equals(</w:t>
+      </w:r>
+      <w:proofErr w:type="gramEnd"/>
+      <w:r>
+        <w:rPr>
+          <w:rStyle w:val="apple-style-span"/>
+          <w:rFonts w:ascii="Segoe UI" w:hAnsi="Segoe UI" w:cs="Segoe UI"/>
+          <w:color w:val="000000"/>
+          <w:szCs w:val="20"/>
+          <w:lang w:val="en-US"/>
+        </w:rPr>
+        <w:t>T)</w:t>
       </w:r>
       <w:r>
         <w:rPr>
@@ -2064,6 +2343,7 @@
         </w:rPr>
         <w:t> </w:t>
       </w:r>
+      <w:proofErr w:type="spellStart"/>
       <w:r>
         <w:rPr>
           <w:rStyle w:val="apple-style-span"/>
@@ -2072,7 +2352,18 @@
           <w:szCs w:val="20"/>
           <w:lang w:val="en-US"/>
         </w:rPr>
-        <w:t>Object.Equals(Object).</w:t>
+        <w:t>Object.Equals</w:t>
+      </w:r>
+      <w:proofErr w:type="spellEnd"/>
+      <w:r>
+        <w:rPr>
+          <w:rStyle w:val="apple-style-span"/>
+          <w:rFonts w:ascii="Segoe UI" w:hAnsi="Segoe UI" w:cs="Segoe UI"/>
+          <w:color w:val="000000"/>
+          <w:szCs w:val="20"/>
+          <w:lang w:val="en-US"/>
+        </w:rPr>
+        <w:t>(Object).</w:t>
       </w:r>
     </w:p>
     <w:p>
@@ -2090,7 +2381,78 @@
           <w:b/>
           <w:lang w:val="en-US"/>
         </w:rPr>
-        <w:t>True or false: If we implement other classes similar to Address (for example a class PhoneNumber with fields such as CountryCode, AreaCode, Number, Extension) and we have to implement a similar functionality again (in this case a method that compares values field per field), it would be a perfect example for a Boilerplate Code?</w:t>
+        <w:t xml:space="preserve">If we implement a class </w:t>
+      </w:r>
+      <w:proofErr w:type="spellStart"/>
+      <w:r>
+        <w:rPr>
+          <w:rFonts w:eastAsia="Arial Unicode MS"/>
+          <w:b/>
+          <w:lang w:val="en-US"/>
+        </w:rPr>
+        <w:t>PhoneNumber</w:t>
+      </w:r>
+      <w:proofErr w:type="spellEnd"/>
+      <w:r>
+        <w:rPr>
+          <w:rFonts w:eastAsia="Arial Unicode MS"/>
+          <w:b/>
+          <w:lang w:val="en-US"/>
+        </w:rPr>
+        <w:t xml:space="preserve"> with fields such as </w:t>
+      </w:r>
+      <w:proofErr w:type="spellStart"/>
+      <w:r>
+        <w:rPr>
+          <w:rFonts w:eastAsia="Arial Unicode MS"/>
+          <w:b/>
+          <w:lang w:val="en-US"/>
+        </w:rPr>
+        <w:t>CountryCode</w:t>
+      </w:r>
+      <w:proofErr w:type="spellEnd"/>
+      <w:r>
+        <w:rPr>
+          <w:rFonts w:eastAsia="Arial Unicode MS"/>
+          <w:b/>
+          <w:lang w:val="en-US"/>
+        </w:rPr>
+        <w:t xml:space="preserve">, </w:t>
+      </w:r>
+      <w:proofErr w:type="spellStart"/>
+      <w:r>
+        <w:rPr>
+          <w:rFonts w:eastAsia="Arial Unicode MS"/>
+          <w:b/>
+          <w:lang w:val="en-US"/>
+        </w:rPr>
+        <w:t>AreaCode</w:t>
+      </w:r>
+      <w:proofErr w:type="spellEnd"/>
+      <w:r>
+        <w:rPr>
+          <w:rFonts w:eastAsia="Arial Unicode MS"/>
+          <w:b/>
+          <w:lang w:val="en-US"/>
+        </w:rPr>
+        <w:t xml:space="preserve">, Number, Extension, we have to implement a similar “equate by field values” method too. True or false: The </w:t>
+      </w:r>
+      <w:r>
+        <w:rPr>
+          <w:rFonts w:eastAsia="Arial Unicode MS"/>
+          <w:b/>
+          <w:i/>
+          <w:lang w:val="en-US"/>
+        </w:rPr>
+        <w:t>second</w:t>
+      </w:r>
+      <w:r>
+        <w:rPr>
+          <w:rFonts w:eastAsia="Arial Unicode MS"/>
+          <w:b/>
+          <w:lang w:val="en-US"/>
+        </w:rPr>
+        <w:t xml:space="preserve"> implementation of Equals () would be then a perfect example for boilerplate code?</w:t>
       </w:r>
     </w:p>
     <w:p>
@@ -2129,7 +2491,23 @@
           <w:b/>
           <w:lang w:val="en-US"/>
         </w:rPr>
-        <w:t>Preparation for Exercise 2: If you want to apply the similar functionality to other classes, what can you do to avoid to implement the functionality to compare the values of the fields?</w:t>
+        <w:t xml:space="preserve">Preparation for Exercise 2: If you want to apply the similar functionality to other classes, what can you do to avoid </w:t>
+      </w:r>
+      <w:r>
+        <w:rPr>
+          <w:rFonts w:eastAsia="Arial Unicode MS"/>
+          <w:b/>
+          <w:lang w:val="en-US"/>
+        </w:rPr>
+        <w:t>implementing</w:t>
+      </w:r>
+      <w:r>
+        <w:rPr>
+          <w:rFonts w:eastAsia="Arial Unicode MS"/>
+          <w:b/>
+          <w:lang w:val="en-US"/>
+        </w:rPr>
+        <w:t xml:space="preserve"> the functionality to compare the values of the fields?</w:t>
       </w:r>
     </w:p>
     <w:p>
@@ -2150,6 +2528,7 @@
           <w:rFonts w:eastAsia="Arial Unicode MS"/>
           <w:lang w:val="en-US"/>
         </w:rPr>
+        <w:lastRenderedPageBreak/>
         <w:t xml:space="preserve">See the latter </w:t>
       </w:r>
       <w:r>
@@ -2182,7 +2561,6 @@
           <w:b/>
           <w:lang w:val="en-US"/>
         </w:rPr>
-        <w:lastRenderedPageBreak/>
         <w:t xml:space="preserve">Expert Question: Using DDD terminology, Address is a perfect example for a </w:t>
       </w:r>
       <w:r>
@@ -2280,19 +2658,20 @@
           <w:lang w:val="en-US"/>
         </w:rPr>
       </w:pPr>
-      <w:bookmarkStart w:id="10" w:name="_Toc286404184"/>
+      <w:bookmarkStart w:id="12" w:name="_Toc286667160"/>
       <w:r>
         <w:rPr>
           <w:lang w:val="en-US"/>
         </w:rPr>
         <w:t>Answers to 2.4.2 (Inheritance)</w:t>
       </w:r>
-      <w:bookmarkEnd w:id="10"/>
+      <w:bookmarkEnd w:id="12"/>
     </w:p>
     <w:p>
       <w:pPr>
         <w:pStyle w:val="Bullet1"/>
         <w:rPr>
+          <w:rFonts w:eastAsia="Arial Unicode MS"/>
           <w:b/>
           <w:lang w:val="en-US"/>
         </w:rPr>
@@ -2319,7 +2698,25 @@
           <w:b/>
           <w:lang w:val="en-US"/>
         </w:rPr>
-        <w:t>. In which ways are you restricted? What if Address shall also derive from other classes? Look up “Multiple Inheritance in .NET” in case it is necessary!</w:t>
+        <w:t xml:space="preserve">. In which ways are you restricted? What if Address shall also derive from other classes? What </w:t>
+      </w:r>
+      <w:proofErr w:type="gramStart"/>
+      <w:r>
+        <w:rPr>
+          <w:rFonts w:eastAsia="Arial Unicode MS"/>
+          <w:b/>
+          <w:lang w:val="en-US"/>
+        </w:rPr>
+        <w:t>about  “</w:t>
+      </w:r>
+      <w:proofErr w:type="gramEnd"/>
+      <w:r>
+        <w:rPr>
+          <w:rFonts w:eastAsia="Arial Unicode MS"/>
+          <w:b/>
+          <w:lang w:val="en-US"/>
+        </w:rPr>
+        <w:t>Multiple Inheritance in .NET”?</w:t>
       </w:r>
     </w:p>
     <w:p>
@@ -2340,7 +2737,23 @@
           <w:rFonts w:eastAsia="Arial Unicode MS"/>
           <w:lang w:val="en-US"/>
         </w:rPr>
-        <w:t>You cannot derive from another class as there is no multiple inheritance in .NET</w:t>
+        <w:t xml:space="preserve">You cannot derive from another class as there is no multiple </w:t>
+      </w:r>
+      <w:proofErr w:type="gramStart"/>
+      <w:r>
+        <w:rPr>
+          <w:rFonts w:eastAsia="Arial Unicode MS"/>
+          <w:lang w:val="en-US"/>
+        </w:rPr>
+        <w:t>inheritance</w:t>
+      </w:r>
+      <w:proofErr w:type="gramEnd"/>
+      <w:r>
+        <w:rPr>
+          <w:rFonts w:eastAsia="Arial Unicode MS"/>
+          <w:lang w:val="en-US"/>
+        </w:rPr>
+        <w:t xml:space="preserve"> in .NET</w:t>
       </w:r>
     </w:p>
     <w:p>
@@ -2358,22 +2771,61 @@
           <w:b/>
           <w:lang w:val="en-US"/>
         </w:rPr>
-        <w:t>Problem 2: Why does the StreetAddress equals does not return the expected values?</w:t>
-      </w:r>
-      <w:r>
-        <w:rPr>
-          <w:rFonts w:eastAsia="Arial Unicode MS"/>
+        <w:t>Problem 2: Why does the “</w:t>
+      </w:r>
+      <w:proofErr w:type="spellStart"/>
+      <w:r>
+        <w:rPr>
+          <w:rFonts w:eastAsia="Arial Unicode MS"/>
+          <w:b/>
+          <w:lang w:val="en-US"/>
+        </w:rPr>
+        <w:t>StreetAddress</w:t>
+      </w:r>
+      <w:proofErr w:type="spellEnd"/>
+      <w:r>
+        <w:rPr>
+          <w:rFonts w:eastAsia="Arial Unicode MS"/>
+          <w:b/>
           <w:lang w:val="en-US"/>
         </w:rPr>
         <w:t xml:space="preserve"> </w:t>
       </w:r>
-      <w:r>
-        <w:rPr>
-          <w:rFonts w:eastAsia="Arial Unicode MS"/>
-          <w:b/>
-          <w:lang w:val="en-US"/>
-        </w:rPr>
-        <w:t>Hint: Which interface does StreetAddress implement?</w:t>
+      <w:proofErr w:type="gramStart"/>
+      <w:r>
+        <w:rPr>
+          <w:rFonts w:eastAsia="Arial Unicode MS"/>
+          <w:b/>
+          <w:lang w:val="en-US"/>
+        </w:rPr>
+        <w:t>Equals(</w:t>
+      </w:r>
+      <w:proofErr w:type="gramEnd"/>
+      <w:r>
+        <w:rPr>
+          <w:rFonts w:eastAsia="Arial Unicode MS"/>
+          <w:b/>
+          <w:lang w:val="en-US"/>
+        </w:rPr>
+        <w:t xml:space="preserve">)” does not return the expected values? Hint: Which interface does </w:t>
+      </w:r>
+      <w:proofErr w:type="spellStart"/>
+      <w:r>
+        <w:rPr>
+          <w:rFonts w:eastAsia="Arial Unicode MS"/>
+          <w:b/>
+          <w:lang w:val="en-US"/>
+        </w:rPr>
+        <w:t>StreetAddress</w:t>
+      </w:r>
+      <w:proofErr w:type="spellEnd"/>
+      <w:r>
+        <w:rPr>
+          <w:rFonts w:eastAsia="Arial Unicode MS"/>
+          <w:b/>
+          <w:lang w:val="en-US"/>
+        </w:rPr>
+        <w:t xml:space="preserve"> implement?</w:t>
       </w:r>
     </w:p>
     <w:p>
@@ -2389,12 +2841,37 @@
           <w:lang w:val="en-US"/>
         </w:rPr>
       </w:pPr>
-      <w:r>
-        <w:rPr>
-          <w:rFonts w:eastAsia="Arial Unicode MS"/>
-          <w:lang w:val="en-US"/>
-        </w:rPr>
-        <w:t>StreetAddress implements IEquatable&lt;Address&gt;, so only the fields of Address are used for</w:t>
+      <w:proofErr w:type="spellStart"/>
+      <w:r>
+        <w:rPr>
+          <w:rFonts w:eastAsia="Arial Unicode MS"/>
+          <w:lang w:val="en-US"/>
+        </w:rPr>
+        <w:t>StreetAddress</w:t>
+      </w:r>
+      <w:proofErr w:type="spellEnd"/>
+      <w:r>
+        <w:rPr>
+          <w:rFonts w:eastAsia="Arial Unicode MS"/>
+          <w:lang w:val="en-US"/>
+        </w:rPr>
+        <w:t xml:space="preserve"> implements </w:t>
+      </w:r>
+      <w:proofErr w:type="spellStart"/>
+      <w:r>
+        <w:rPr>
+          <w:rFonts w:eastAsia="Arial Unicode MS"/>
+          <w:lang w:val="en-US"/>
+        </w:rPr>
+        <w:t>IEquatable</w:t>
+      </w:r>
+      <w:proofErr w:type="spellEnd"/>
+      <w:r>
+        <w:rPr>
+          <w:rFonts w:eastAsia="Arial Unicode MS"/>
+          <w:lang w:val="en-US"/>
+        </w:rPr>
+        <w:t>&lt;Address&gt;, so only the fields of Address are used for</w:t>
       </w:r>
       <w:r>
         <w:rPr>
@@ -2462,14 +2939,14 @@
           <w:lang w:val="en-US"/>
         </w:rPr>
       </w:pPr>
-      <w:bookmarkStart w:id="11" w:name="_Toc286404185"/>
+      <w:bookmarkStart w:id="13" w:name="_Toc286667161"/>
       <w:r>
         <w:rPr>
           <w:lang w:val="en-US"/>
         </w:rPr>
         <w:t>Answers to 2.5.2 (Utility)</w:t>
       </w:r>
-      <w:bookmarkEnd w:id="11"/>
+      <w:bookmarkEnd w:id="13"/>
     </w:p>
     <w:p>
       <w:pPr>
@@ -2486,41 +2963,138 @@
           <w:b/>
           <w:lang w:val="en-US"/>
         </w:rPr>
-        <w:t>Statement: “In many projects there is a “UtilityHell”. Every developer implements some generic functionality in static methods and puts it in a Utility Assembly. In worst cases, the developer does not even check if there is already an implementation available. Step by step this assembly gets stuffed and nobody knows if some implementations are still used and by whom”. What is your opinion about this statement? Have you encountered something similar?</w:t>
+        <w:t xml:space="preserve">Statement: “In many projects there is </w:t>
+      </w:r>
+      <w:proofErr w:type="gramStart"/>
+      <w:r>
+        <w:rPr>
+          <w:rFonts w:eastAsia="Arial Unicode MS"/>
+          <w:b/>
+          <w:lang w:val="en-US"/>
+        </w:rPr>
+        <w:t>a</w:t>
+      </w:r>
+      <w:proofErr w:type="gramEnd"/>
+      <w:r>
+        <w:rPr>
+          <w:rFonts w:eastAsia="Arial Unicode MS"/>
+          <w:b/>
+          <w:lang w:val="en-US"/>
+        </w:rPr>
+        <w:t xml:space="preserve"> “</w:t>
+      </w:r>
+      <w:proofErr w:type="spellStart"/>
+      <w:r>
+        <w:rPr>
+          <w:rFonts w:eastAsia="Arial Unicode MS"/>
+          <w:b/>
+          <w:lang w:val="en-US"/>
+        </w:rPr>
+        <w:t>UtilityHell</w:t>
+      </w:r>
+      <w:proofErr w:type="spellEnd"/>
+      <w:r>
+        <w:rPr>
+          <w:rFonts w:eastAsia="Arial Unicode MS"/>
+          <w:b/>
+          <w:lang w:val="en-US"/>
+        </w:rPr>
+        <w:t>”. Step by step this assembly gets stuffed and nobody knows if some implementations are still used and by whom”.</w:t>
       </w:r>
     </w:p>
     <w:p>
       <w:pPr>
-        <w:pStyle w:val="BodyText"/>
-        <w:rPr>
-          <w:lang w:val="en-US"/>
-        </w:rPr>
-      </w:pPr>
-      <w:r>
-        <w:rPr>
-          <w:lang w:val="en-US"/>
-        </w:rPr>
-        <w:t>Subjective answer: Many developers who have probably not too much experience with OOP, use static methods solve several issues, where they are blocked by a suboptimal design.</w:t>
+        <w:pStyle w:val="Bullet2"/>
+        <w:rPr>
+          <w:rFonts w:eastAsia="Arial Unicode MS"/>
+          <w:b/>
+          <w:lang w:val="en-US"/>
+        </w:rPr>
+      </w:pPr>
+      <w:r>
+        <w:rPr>
+          <w:rFonts w:eastAsia="Arial Unicode MS"/>
+          <w:b/>
+          <w:lang w:val="en-US"/>
+        </w:rPr>
+        <w:t>Bad case: Every developer puts generic functionality in static methods of a common Utility Assembly.</w:t>
       </w:r>
     </w:p>
     <w:p>
       <w:pPr>
-        <w:pStyle w:val="Heading1"/>
-        <w:rPr>
-          <w:lang w:val="en-US"/>
-        </w:rPr>
-      </w:pPr>
-      <w:bookmarkStart w:id="12" w:name="_Toc286404186"/>
-      <w:r>
-        <w:rPr>
-          <w:lang w:val="en-US"/>
-        </w:rPr>
-        <w:t>Answers to 2.5.4 (Utility)</w:t>
-      </w:r>
-      <w:bookmarkEnd w:id="12"/>
+        <w:pStyle w:val="Bullet2"/>
+        <w:rPr>
+          <w:rFonts w:eastAsia="Arial Unicode MS"/>
+          <w:b/>
+          <w:lang w:val="en-US"/>
+        </w:rPr>
+      </w:pPr>
+      <w:r>
+        <w:rPr>
+          <w:rFonts w:eastAsia="Arial Unicode MS"/>
+          <w:b/>
+          <w:lang w:val="en-US"/>
+        </w:rPr>
+        <w:t xml:space="preserve">Worse Case: A developer does not even check if there is already an existing Utility implementation available. </w:t>
+      </w:r>
     </w:p>
     <w:p>
       <w:pPr>
+        <w:pStyle w:val="Bullet2"/>
+        <w:rPr>
+          <w:rFonts w:eastAsia="Arial Unicode MS"/>
+          <w:b/>
+          <w:lang w:val="en-US"/>
+        </w:rPr>
+      </w:pPr>
+      <w:r>
+        <w:rPr>
+          <w:rFonts w:eastAsia="Arial Unicode MS"/>
+          <w:b/>
+          <w:lang w:val="en-US"/>
+        </w:rPr>
+        <w:t>Worst case: A developer checks if a similar implementation available and if he finds a similar implementation, he changes the existing implementation to his own needs (without looking who was calling this method too).</w:t>
+      </w:r>
+    </w:p>
+    <w:p>
+      <w:pPr>
+        <w:pStyle w:val="Bullet2"/>
+        <w:numPr>
+          <w:ilvl w:val="0"/>
+          <w:numId w:val="0"/>
+        </w:numPr>
+        <w:ind w:left="567"/>
+        <w:rPr>
+          <w:rFonts w:eastAsia="Arial Unicode MS"/>
+          <w:b/>
+          <w:lang w:val="en-US"/>
+        </w:rPr>
+      </w:pPr>
+      <w:r>
+        <w:rPr>
+          <w:rFonts w:eastAsia="Arial Unicode MS"/>
+          <w:b/>
+          <w:lang w:val="en-US"/>
+        </w:rPr>
+        <w:t>What is your opinion about this statement? Have you encountered something similar?</w:t>
+      </w:r>
+    </w:p>
+    <w:p>
+      <w:pPr>
+        <w:pStyle w:val="BodyText"/>
+        <w:rPr>
+          <w:lang w:val="en-US"/>
+        </w:rPr>
+      </w:pPr>
+      <w:r>
+        <w:rPr>
+          <w:lang w:val="en-US"/>
+        </w:rPr>
+        <w:t>Subjective answer: Many developers who have probably not too much experience with OOP, use static methods solve several issues, where they are blocked by a suboptimal design.</w:t>
+      </w:r>
+    </w:p>
+    <w:p>
+      <w:pPr>
         <w:pStyle w:val="Bullet1"/>
         <w:rPr>
           <w:rFonts w:eastAsia="Arial Unicode MS"/>
@@ -2534,7 +3108,7 @@
           <w:b/>
           <w:lang w:val="en-US"/>
         </w:rPr>
-        <w:t>In special cases, it might be necessary to store state information. A practical example would be a tolerance for minor syntactical differences. We might want to store that two objects would be non-equal, if they were case insensitive. How can this be implemented with this approach?</w:t>
+        <w:t>Discuss the following enhancement</w:t>
       </w:r>
     </w:p>
     <w:p>
@@ -2555,27 +3129,11 @@
           <w:rFonts w:eastAsia="Arial Unicode MS"/>
           <w:lang w:val="en-US"/>
         </w:rPr>
-        <w:t>One possibility would be to change the parameter list of the delegate method and add a reference parameter.</w:t>
+        <w:t>This can be seen as intermediary step to the strategy implementation</w:t>
       </w:r>
     </w:p>
     <w:p>
       <w:pPr>
-        <w:pStyle w:val="Heading1"/>
-        <w:rPr>
-          <w:lang w:val="en-US"/>
-        </w:rPr>
-      </w:pPr>
-      <w:bookmarkStart w:id="13" w:name="_Toc286404187"/>
-      <w:r>
-        <w:rPr>
-          <w:lang w:val="en-US"/>
-        </w:rPr>
-        <w:t>Answers to 3.1.2 (Mixin)</w:t>
-      </w:r>
-      <w:bookmarkEnd w:id="13"/>
-    </w:p>
-    <w:p>
-      <w:pPr>
         <w:pStyle w:val="Bullet1"/>
         <w:rPr>
           <w:rFonts w:eastAsia="Arial Unicode MS"/>
@@ -2589,7 +3147,7 @@
           <w:b/>
           <w:lang w:val="en-US"/>
         </w:rPr>
-        <w:t>Have a look on the source code and identify the parts that reference the re-motion assemblies. Look them up in the source code or inspect them via intellisense (pdb files required)</w:t>
+        <w:t>It might be necessary to store state information. We might want to store that two objects would be non-equal, if they were case insensitive. How can this be implemented with this approach?</w:t>
       </w:r>
     </w:p>
     <w:p>
@@ -2608,24 +3166,97 @@
       <w:r>
         <w:rPr>
           <w:rFonts w:eastAsia="Arial Unicode MS"/>
-          <w:b/>
-          <w:lang w:val="en-US"/>
-        </w:rPr>
-        <w:t>Mixin&lt;T&gt;:</w:t>
-      </w:r>
-      <w:r>
-        <w:rPr>
-          <w:rFonts w:eastAsia="Arial Unicode MS"/>
-          <w:lang w:val="en-US"/>
-        </w:rPr>
-        <w:t xml:space="preserve"> </w:t>
-      </w:r>
-      <w:r>
-        <w:rPr>
-          <w:rFonts w:eastAsia="Arial Unicode MS"/>
-          <w:lang w:val="en-US"/>
-        </w:rPr>
-        <w:t>Acts as a base class for mixins that require a reference to their target object (&lt;see cref="Target"/&gt;).</w:t>
+          <w:lang w:val="en-US"/>
+        </w:rPr>
+        <w:t>One possibility would be to change the parameter list of the delegate method and add a reference parameter.</w:t>
+      </w:r>
+    </w:p>
+    <w:p>
+      <w:pPr>
+        <w:pStyle w:val="Heading1"/>
+        <w:rPr>
+          <w:lang w:val="en-US"/>
+        </w:rPr>
+      </w:pPr>
+      <w:bookmarkStart w:id="14" w:name="_Toc286667162"/>
+      <w:r>
+        <w:rPr>
+          <w:lang w:val="en-US"/>
+        </w:rPr>
+        <w:t>Answers to 3.1.2 (Mixin)</w:t>
+      </w:r>
+      <w:bookmarkEnd w:id="14"/>
+    </w:p>
+    <w:p>
+      <w:pPr>
+        <w:pStyle w:val="Bullet1"/>
+        <w:rPr>
+          <w:rFonts w:eastAsia="Arial Unicode MS"/>
+          <w:b/>
+          <w:lang w:val="en-US"/>
+        </w:rPr>
+      </w:pPr>
+      <w:r>
+        <w:rPr>
+          <w:rFonts w:eastAsia="Arial Unicode MS"/>
+          <w:b/>
+          <w:lang w:val="en-US"/>
+        </w:rPr>
+        <w:t xml:space="preserve">Have a look on the source code and identify the parts that </w:t>
+      </w:r>
+      <w:proofErr w:type="gramStart"/>
+      <w:r>
+        <w:rPr>
+          <w:rFonts w:eastAsia="Arial Unicode MS"/>
+          <w:b/>
+          <w:lang w:val="en-US"/>
+        </w:rPr>
+        <w:t>reference re-motion</w:t>
+      </w:r>
+      <w:proofErr w:type="gramEnd"/>
+      <w:r>
+        <w:rPr>
+          <w:rFonts w:eastAsia="Arial Unicode MS"/>
+          <w:b/>
+          <w:lang w:val="en-US"/>
+        </w:rPr>
+        <w:t xml:space="preserve"> assemblies. Look them up in the source code or inspect them via </w:t>
+      </w:r>
+      <w:proofErr w:type="spellStart"/>
+      <w:r>
+        <w:rPr>
+          <w:rFonts w:eastAsia="Arial Unicode MS"/>
+          <w:b/>
+          <w:lang w:val="en-US"/>
+        </w:rPr>
+        <w:t>intellisense</w:t>
+      </w:r>
+      <w:proofErr w:type="spellEnd"/>
+      <w:r>
+        <w:rPr>
+          <w:rFonts w:eastAsia="Arial Unicode MS"/>
+          <w:b/>
+          <w:lang w:val="en-US"/>
+        </w:rPr>
+        <w:t xml:space="preserve"> (</w:t>
+      </w:r>
+      <w:proofErr w:type="spellStart"/>
+      <w:r>
+        <w:rPr>
+          <w:rFonts w:eastAsia="Arial Unicode MS"/>
+          <w:b/>
+          <w:lang w:val="en-US"/>
+        </w:rPr>
+        <w:t>pdb</w:t>
+      </w:r>
+      <w:proofErr w:type="spellEnd"/>
+      <w:r>
+        <w:rPr>
+          <w:rFonts w:eastAsia="Arial Unicode MS"/>
+          <w:b/>
+          <w:lang w:val="en-US"/>
+        </w:rPr>
+        <w:t xml:space="preserve"> files required)</w:t>
       </w:r>
     </w:p>
     <w:p>
@@ -2638,29 +3269,63 @@
         <w:ind w:left="510"/>
         <w:rPr>
           <w:rFonts w:eastAsia="Arial Unicode MS"/>
-          <w:b/>
-          <w:lang w:val="en-US"/>
-        </w:rPr>
-      </w:pPr>
-      <w:r>
-        <w:rPr>
-          <w:b/>
-          <w:lang w:val="en-US" w:eastAsia="de-AT"/>
-        </w:rPr>
-        <w:t>Target</w:t>
-      </w:r>
-      <w:r>
-        <w:rPr>
-          <w:b/>
-          <w:lang w:val="en-US" w:eastAsia="de-AT"/>
-        </w:rPr>
-        <w:t xml:space="preserve">: </w:t>
-      </w:r>
-      <w:r>
-        <w:rPr>
-          <w:lang w:val="en-US" w:eastAsia="de-AT"/>
-        </w:rPr>
-        <w:t>Represents the target class.</w:t>
+          <w:lang w:val="en-US"/>
+        </w:rPr>
+      </w:pPr>
+      <w:r>
+        <w:rPr>
+          <w:rFonts w:eastAsia="Arial Unicode MS"/>
+          <w:b/>
+          <w:lang w:val="en-US"/>
+        </w:rPr>
+        <w:lastRenderedPageBreak/>
+        <w:t>Mixin&lt;T&gt;:</w:t>
+      </w:r>
+      <w:r>
+        <w:rPr>
+          <w:rFonts w:eastAsia="Arial Unicode MS"/>
+          <w:lang w:val="en-US"/>
+        </w:rPr>
+        <w:t xml:space="preserve"> </w:t>
+      </w:r>
+      <w:r>
+        <w:rPr>
+          <w:rFonts w:eastAsia="Arial Unicode MS"/>
+          <w:lang w:val="en-US"/>
+        </w:rPr>
+        <w:t xml:space="preserve">Acts as a base class for </w:t>
+      </w:r>
+      <w:proofErr w:type="spellStart"/>
+      <w:r>
+        <w:rPr>
+          <w:rFonts w:eastAsia="Arial Unicode MS"/>
+          <w:lang w:val="en-US"/>
+        </w:rPr>
+        <w:t>mixins</w:t>
+      </w:r>
+      <w:proofErr w:type="spellEnd"/>
+      <w:r>
+        <w:rPr>
+          <w:rFonts w:eastAsia="Arial Unicode MS"/>
+          <w:lang w:val="en-US"/>
+        </w:rPr>
+        <w:t xml:space="preserve"> that require a reference to their target object (&lt;see </w:t>
+      </w:r>
+      <w:proofErr w:type="spellStart"/>
+      <w:r>
+        <w:rPr>
+          <w:rFonts w:eastAsia="Arial Unicode MS"/>
+          <w:lang w:val="en-US"/>
+        </w:rPr>
+        <w:t>cref</w:t>
+      </w:r>
+      <w:proofErr w:type="spellEnd"/>
+      <w:r>
+        <w:rPr>
+          <w:rFonts w:eastAsia="Arial Unicode MS"/>
+          <w:lang w:val="en-US"/>
+        </w:rPr>
+        <w:t>="Target"/&gt;).</w:t>
       </w:r>
     </w:p>
     <w:p>
@@ -2673,9 +3338,30 @@
         <w:ind w:left="510"/>
         <w:rPr>
           <w:rFonts w:eastAsia="Arial Unicode MS"/>
-          <w:lang w:val="en-US"/>
-        </w:rPr>
-      </w:pPr>
+          <w:b/>
+          <w:lang w:val="en-US"/>
+        </w:rPr>
+      </w:pPr>
+      <w:r>
+        <w:rPr>
+          <w:b/>
+          <w:lang w:val="en-US" w:eastAsia="de-AT"/>
+        </w:rPr>
+        <w:t>Target</w:t>
+      </w:r>
+      <w:r>
+        <w:rPr>
+          <w:b/>
+          <w:lang w:val="en-US" w:eastAsia="de-AT"/>
+        </w:rPr>
+        <w:t xml:space="preserve">: </w:t>
+      </w:r>
+      <w:r>
+        <w:rPr>
+          <w:lang w:val="en-US" w:eastAsia="de-AT"/>
+        </w:rPr>
+        <w:t>Represents the target class.</w:t>
+      </w:r>
     </w:p>
     <w:p>
       <w:pPr>
@@ -2686,41 +3372,10 @@
         </w:numPr>
         <w:ind w:left="510"/>
         <w:rPr>
-          <w:b/>
-          <w:lang w:val="en-US" w:eastAsia="de-AT"/>
-        </w:rPr>
-      </w:pPr>
-      <w:r>
-        <w:rPr>
-          <w:b/>
-          <w:lang w:val="en-US" w:eastAsia="de-AT"/>
-        </w:rPr>
-        <w:t xml:space="preserve">OverrideTarget: </w:t>
-      </w:r>
-      <w:r>
-        <w:rPr>
-          <w:lang w:val="en-US" w:eastAsia="de-AT"/>
-        </w:rPr>
-        <w:t>Indicates that a mixin member overrides a virtual member of the mixin's target class.</w:t>
-      </w:r>
-    </w:p>
-    <w:p>
-      <w:pPr>
-        <w:pStyle w:val="Bullet1"/>
-        <w:rPr>
-          <w:rFonts w:eastAsia="Arial Unicode MS"/>
-          <w:b/>
-          <w:lang w:val="en-US"/>
-        </w:rPr>
-      </w:pPr>
-      <w:r>
-        <w:rPr>
-          <w:rFonts w:eastAsia="Arial Unicode MS"/>
-          <w:b/>
-          <w:lang w:val="en-US"/>
-        </w:rPr>
-        <w:t>Mixin&lt;T&gt; is required to reference the Target. If no “Target is needed”, can you work without this base class</w:t>
-      </w:r>
+          <w:rFonts w:eastAsia="Arial Unicode MS"/>
+          <w:lang w:val="en-US"/>
+        </w:rPr>
+      </w:pPr>
     </w:p>
     <w:p>
       <w:pPr>
@@ -2731,79 +3386,347 @@
         </w:numPr>
         <w:ind w:left="510"/>
         <w:rPr>
-          <w:rFonts w:eastAsia="Arial Unicode MS"/>
-          <w:lang w:val="en-US"/>
-        </w:rPr>
-      </w:pPr>
-      <w:r>
-        <w:rPr>
-          <w:rFonts w:eastAsia="Arial Unicode MS"/>
-          <w:lang w:val="en-US"/>
-        </w:rPr>
-        <w:t>Yes</w:t>
-      </w:r>
-      <w:r>
-        <w:rPr>
-          <w:rFonts w:eastAsia="Arial Unicode MS"/>
-          <w:lang w:val="en-US"/>
-        </w:rPr>
-        <w:t>. The base class just adds the reference to the Target.</w:t>
+          <w:b/>
+          <w:lang w:val="en-US" w:eastAsia="de-AT"/>
+        </w:rPr>
+      </w:pPr>
+      <w:proofErr w:type="spellStart"/>
+      <w:r>
+        <w:rPr>
+          <w:b/>
+          <w:lang w:val="en-US" w:eastAsia="de-AT"/>
+        </w:rPr>
+        <w:t>OverrideTarget</w:t>
+      </w:r>
+      <w:proofErr w:type="spellEnd"/>
+      <w:r>
+        <w:rPr>
+          <w:b/>
+          <w:lang w:val="en-US" w:eastAsia="de-AT"/>
+        </w:rPr>
+        <w:t xml:space="preserve">: </w:t>
+      </w:r>
+      <w:r>
+        <w:rPr>
+          <w:lang w:val="en-US" w:eastAsia="de-AT"/>
+        </w:rPr>
+        <w:t xml:space="preserve">Indicates that a </w:t>
+      </w:r>
+      <w:proofErr w:type="spellStart"/>
+      <w:r>
+        <w:rPr>
+          <w:lang w:val="en-US" w:eastAsia="de-AT"/>
+        </w:rPr>
+        <w:t>mixin</w:t>
+      </w:r>
+      <w:proofErr w:type="spellEnd"/>
+      <w:r>
+        <w:rPr>
+          <w:lang w:val="en-US" w:eastAsia="de-AT"/>
+        </w:rPr>
+        <w:t xml:space="preserve"> member overrides a virtual member of the </w:t>
+      </w:r>
+      <w:proofErr w:type="spellStart"/>
+      <w:r>
+        <w:rPr>
+          <w:lang w:val="en-US" w:eastAsia="de-AT"/>
+        </w:rPr>
+        <w:t>mixin's</w:t>
+      </w:r>
+      <w:proofErr w:type="spellEnd"/>
+      <w:r>
+        <w:rPr>
+          <w:lang w:val="en-US" w:eastAsia="de-AT"/>
+        </w:rPr>
+        <w:t xml:space="preserve"> target class.</w:t>
       </w:r>
     </w:p>
     <w:p>
       <w:pPr>
-        <w:pStyle w:val="Heading1"/>
-        <w:rPr>
-          <w:lang w:val="en-US"/>
-        </w:rPr>
-      </w:pPr>
-      <w:bookmarkStart w:id="14" w:name="_Toc286404188"/>
-      <w:r>
-        <w:rPr>
-          <w:lang w:val="en-US"/>
-        </w:rPr>
-        <w:t>Answers to 3.1.</w:t>
-      </w:r>
-      <w:r>
-        <w:rPr>
-          <w:lang w:val="en-US"/>
-        </w:rPr>
-        <w:t>4</w:t>
-      </w:r>
-      <w:r>
-        <w:rPr>
-          <w:lang w:val="en-US"/>
-        </w:rPr>
-        <w:t xml:space="preserve"> (Mixin Attribute)</w:t>
-      </w:r>
-      <w:bookmarkEnd w:id="14"/>
-    </w:p>
-    <w:p>
-      <w:pPr>
         <w:pStyle w:val="Bullet1"/>
         <w:rPr>
-          <w:rStyle w:val="InlineSource"/>
-          <w:rFonts w:ascii="Arial" w:eastAsia="Arial Unicode MS" w:hAnsi="Arial"/>
-          <w:b w:val="0"/>
-          <w:noProof w:val="0"/>
-          <w:lang w:val="en-US"/>
-        </w:rPr>
-      </w:pPr>
-      <w:r>
-        <w:rPr>
-          <w:rFonts w:eastAsia="Arial Unicode MS"/>
-          <w:b/>
-          <w:lang w:val="en-US"/>
-        </w:rPr>
-        <w:t xml:space="preserve">Use Reflector or re-motion Source Code to investigate </w:t>
-      </w:r>
-      <w:r>
-        <w:rPr>
-          <w:rStyle w:val="InlineSource"/>
-          <w:b w:val="0"/>
-          <w:lang w:val="en-US" w:eastAsia="de-AT"/>
-        </w:rPr>
-        <w:t>BindToTargetType</w:t>
+          <w:rFonts w:eastAsia="Arial Unicode MS"/>
+          <w:b/>
+        </w:rPr>
+      </w:pPr>
+      <w:r>
+        <w:rPr>
+          <w:rFonts w:eastAsia="Arial Unicode MS"/>
+          <w:b/>
+        </w:rPr>
+        <w:t xml:space="preserve">Mixin&lt;T&gt; </w:t>
+      </w:r>
+      <w:proofErr w:type="spellStart"/>
+      <w:r>
+        <w:rPr>
+          <w:rFonts w:eastAsia="Arial Unicode MS"/>
+          <w:b/>
+        </w:rPr>
+        <w:t>is</w:t>
+      </w:r>
+      <w:proofErr w:type="spellEnd"/>
+      <w:r>
+        <w:rPr>
+          <w:rFonts w:eastAsia="Arial Unicode MS"/>
+          <w:b/>
+        </w:rPr>
+        <w:t xml:space="preserve"> </w:t>
+      </w:r>
+      <w:proofErr w:type="spellStart"/>
+      <w:r>
+        <w:rPr>
+          <w:rFonts w:eastAsia="Arial Unicode MS"/>
+          <w:b/>
+        </w:rPr>
+        <w:t>required</w:t>
+      </w:r>
+      <w:proofErr w:type="spellEnd"/>
+      <w:r>
+        <w:rPr>
+          <w:rFonts w:eastAsia="Arial Unicode MS"/>
+          <w:b/>
+        </w:rPr>
+        <w:t xml:space="preserve"> </w:t>
+      </w:r>
+      <w:proofErr w:type="spellStart"/>
+      <w:r>
+        <w:rPr>
+          <w:rFonts w:eastAsia="Arial Unicode MS"/>
+          <w:b/>
+        </w:rPr>
+        <w:t>to</w:t>
+      </w:r>
+      <w:proofErr w:type="spellEnd"/>
+      <w:r>
+        <w:rPr>
+          <w:rFonts w:eastAsia="Arial Unicode MS"/>
+          <w:b/>
+        </w:rPr>
+        <w:t xml:space="preserve"> </w:t>
+      </w:r>
+      <w:proofErr w:type="spellStart"/>
+      <w:r>
+        <w:rPr>
+          <w:rFonts w:eastAsia="Arial Unicode MS"/>
+          <w:b/>
+        </w:rPr>
+        <w:t>reference</w:t>
+      </w:r>
+      <w:proofErr w:type="spellEnd"/>
+      <w:r>
+        <w:rPr>
+          <w:rFonts w:eastAsia="Arial Unicode MS"/>
+          <w:b/>
+        </w:rPr>
+        <w:t xml:space="preserve"> </w:t>
+      </w:r>
+      <w:proofErr w:type="spellStart"/>
+      <w:r>
+        <w:rPr>
+          <w:rFonts w:eastAsia="Arial Unicode MS"/>
+          <w:b/>
+        </w:rPr>
+        <w:t>the</w:t>
+      </w:r>
+      <w:proofErr w:type="spellEnd"/>
+      <w:r>
+        <w:rPr>
+          <w:rFonts w:eastAsia="Arial Unicode MS"/>
+          <w:b/>
+        </w:rPr>
+        <w:t xml:space="preserve"> Target. </w:t>
+      </w:r>
+      <w:proofErr w:type="spellStart"/>
+      <w:r>
+        <w:rPr>
+          <w:rFonts w:eastAsia="Arial Unicode MS"/>
+          <w:b/>
+        </w:rPr>
+        <w:t>If</w:t>
+      </w:r>
+      <w:proofErr w:type="spellEnd"/>
+      <w:r>
+        <w:rPr>
+          <w:rFonts w:eastAsia="Arial Unicode MS"/>
+          <w:b/>
+        </w:rPr>
+        <w:t xml:space="preserve"> </w:t>
+      </w:r>
+      <w:proofErr w:type="spellStart"/>
+      <w:r>
+        <w:rPr>
+          <w:rFonts w:eastAsia="Arial Unicode MS"/>
+          <w:b/>
+        </w:rPr>
+        <w:t>no</w:t>
+      </w:r>
+      <w:proofErr w:type="spellEnd"/>
+      <w:r>
+        <w:rPr>
+          <w:rFonts w:eastAsia="Arial Unicode MS"/>
+          <w:b/>
+        </w:rPr>
+        <w:t xml:space="preserve"> “Target </w:t>
+      </w:r>
+      <w:proofErr w:type="spellStart"/>
+      <w:r>
+        <w:rPr>
+          <w:rFonts w:eastAsia="Arial Unicode MS"/>
+          <w:b/>
+        </w:rPr>
+        <w:t>is</w:t>
+      </w:r>
+      <w:proofErr w:type="spellEnd"/>
+      <w:r>
+        <w:rPr>
+          <w:rFonts w:eastAsia="Arial Unicode MS"/>
+          <w:b/>
+        </w:rPr>
+        <w:t xml:space="preserve"> </w:t>
+      </w:r>
+      <w:proofErr w:type="spellStart"/>
+      <w:r>
+        <w:rPr>
+          <w:rFonts w:eastAsia="Arial Unicode MS"/>
+          <w:b/>
+        </w:rPr>
+        <w:t>needed</w:t>
+      </w:r>
+      <w:proofErr w:type="spellEnd"/>
+      <w:r>
+        <w:rPr>
+          <w:rFonts w:eastAsia="Arial Unicode MS"/>
+          <w:b/>
+        </w:rPr>
+        <w:t xml:space="preserve">”, </w:t>
+      </w:r>
+      <w:proofErr w:type="spellStart"/>
+      <w:r>
+        <w:rPr>
+          <w:rFonts w:eastAsia="Arial Unicode MS"/>
+          <w:b/>
+        </w:rPr>
+        <w:t>is</w:t>
+      </w:r>
+      <w:proofErr w:type="spellEnd"/>
+      <w:r>
+        <w:rPr>
+          <w:rFonts w:eastAsia="Arial Unicode MS"/>
+          <w:b/>
+        </w:rPr>
+        <w:t xml:space="preserve"> </w:t>
+      </w:r>
+      <w:proofErr w:type="spellStart"/>
+      <w:r>
+        <w:rPr>
+          <w:rFonts w:eastAsia="Arial Unicode MS"/>
+          <w:b/>
+        </w:rPr>
+        <w:t>it</w:t>
+      </w:r>
+      <w:proofErr w:type="spellEnd"/>
+      <w:r>
+        <w:rPr>
+          <w:rFonts w:eastAsia="Arial Unicode MS"/>
+          <w:b/>
+        </w:rPr>
+        <w:t xml:space="preserve"> </w:t>
+      </w:r>
+      <w:proofErr w:type="spellStart"/>
+      <w:r>
+        <w:rPr>
+          <w:rFonts w:eastAsia="Arial Unicode MS"/>
+          <w:b/>
+        </w:rPr>
+        <w:t>possible</w:t>
+      </w:r>
+      <w:proofErr w:type="spellEnd"/>
+      <w:r>
+        <w:rPr>
+          <w:rFonts w:eastAsia="Arial Unicode MS"/>
+          <w:b/>
+        </w:rPr>
+        <w:t xml:space="preserve"> </w:t>
+      </w:r>
+      <w:proofErr w:type="spellStart"/>
+      <w:r>
+        <w:rPr>
+          <w:rFonts w:eastAsia="Arial Unicode MS"/>
+          <w:b/>
+        </w:rPr>
+        <w:t>to</w:t>
+      </w:r>
+      <w:proofErr w:type="spellEnd"/>
+      <w:r>
+        <w:rPr>
+          <w:rFonts w:eastAsia="Arial Unicode MS"/>
+          <w:b/>
+        </w:rPr>
+        <w:t xml:space="preserve"> </w:t>
+      </w:r>
+      <w:proofErr w:type="spellStart"/>
+      <w:r>
+        <w:rPr>
+          <w:rFonts w:eastAsia="Arial Unicode MS"/>
+          <w:b/>
+        </w:rPr>
+        <w:t>remove</w:t>
+      </w:r>
+      <w:proofErr w:type="spellEnd"/>
+      <w:r>
+        <w:rPr>
+          <w:rFonts w:eastAsia="Arial Unicode MS"/>
+          <w:b/>
+        </w:rPr>
+        <w:t xml:space="preserve"> </w:t>
+      </w:r>
+      <w:proofErr w:type="spellStart"/>
+      <w:r>
+        <w:rPr>
+          <w:rFonts w:eastAsia="Arial Unicode MS"/>
+          <w:b/>
+        </w:rPr>
+        <w:t>this</w:t>
+      </w:r>
+      <w:proofErr w:type="spellEnd"/>
+      <w:r>
+        <w:rPr>
+          <w:rFonts w:eastAsia="Arial Unicode MS"/>
+          <w:b/>
+        </w:rPr>
+        <w:t xml:space="preserve"> </w:t>
+      </w:r>
+      <w:proofErr w:type="spellStart"/>
+      <w:r>
+        <w:rPr>
+          <w:rFonts w:eastAsia="Arial Unicode MS"/>
+          <w:b/>
+        </w:rPr>
+        <w:t>base</w:t>
+      </w:r>
+      <w:proofErr w:type="spellEnd"/>
+      <w:r>
+        <w:rPr>
+          <w:rFonts w:eastAsia="Arial Unicode MS"/>
+          <w:b/>
+        </w:rPr>
+        <w:t xml:space="preserve"> </w:t>
+      </w:r>
+      <w:proofErr w:type="spellStart"/>
+      <w:r>
+        <w:rPr>
+          <w:rFonts w:eastAsia="Arial Unicode MS"/>
+          <w:b/>
+        </w:rPr>
+        <w:t>class</w:t>
+      </w:r>
+      <w:proofErr w:type="spellEnd"/>
+      <w:r>
+        <w:rPr>
+          <w:rFonts w:eastAsia="Arial Unicode MS"/>
+          <w:b/>
+        </w:rPr>
+        <w:t>?</w:t>
       </w:r>
     </w:p>
     <w:p>
@@ -2815,6 +3738,57 @@
         </w:numPr>
         <w:ind w:left="510"/>
         <w:rPr>
+          <w:rFonts w:eastAsia="Arial Unicode MS"/>
+          <w:lang w:val="en-US"/>
+        </w:rPr>
+      </w:pPr>
+      <w:r>
+        <w:rPr>
+          <w:rFonts w:eastAsia="Arial Unicode MS"/>
+          <w:lang w:val="en-US"/>
+        </w:rPr>
+        <w:t>Yes</w:t>
+      </w:r>
+      <w:r>
+        <w:rPr>
+          <w:rFonts w:eastAsia="Arial Unicode MS"/>
+          <w:lang w:val="en-US"/>
+        </w:rPr>
+        <w:t>. The base class just adds the reference to the Target.</w:t>
+      </w:r>
+    </w:p>
+    <w:p>
+      <w:pPr>
+        <w:pStyle w:val="Heading1"/>
+        <w:rPr>
+          <w:lang w:val="en-US"/>
+        </w:rPr>
+      </w:pPr>
+      <w:bookmarkStart w:id="15" w:name="_Toc286667163"/>
+      <w:r>
+        <w:rPr>
+          <w:lang w:val="en-US"/>
+        </w:rPr>
+        <w:t>Answers to 3.1.</w:t>
+      </w:r>
+      <w:r>
+        <w:rPr>
+          <w:lang w:val="en-US"/>
+        </w:rPr>
+        <w:t>4</w:t>
+      </w:r>
+      <w:r>
+        <w:rPr>
+          <w:lang w:val="en-US"/>
+        </w:rPr>
+        <w:t xml:space="preserve"> (Mixin Attribute)</w:t>
+      </w:r>
+      <w:bookmarkEnd w:id="15"/>
+    </w:p>
+    <w:p>
+      <w:pPr>
+        <w:pStyle w:val="Bullet1"/>
+        <w:rPr>
           <w:rStyle w:val="InlineSource"/>
           <w:rFonts w:ascii="Arial" w:eastAsia="Arial Unicode MS" w:hAnsi="Arial"/>
           <w:b w:val="0"/>
@@ -2824,61 +3798,19 @@
       </w:pPr>
       <w:r>
         <w:rPr>
+          <w:rFonts w:eastAsia="Arial Unicode MS"/>
+          <w:b/>
+          <w:lang w:val="en-US"/>
+        </w:rPr>
+        <w:t xml:space="preserve">Use Reflector or re-motion Source Code to investigate </w:t>
+      </w:r>
+      <w:r>
+        <w:rPr>
           <w:rStyle w:val="InlineSource"/>
-          <w:rFonts w:ascii="Arial" w:eastAsia="Arial Unicode MS" w:hAnsi="Arial"/>
           <w:b w:val="0"/>
-          <w:noProof w:val="0"/>
-          <w:lang w:val="en-US"/>
-        </w:rPr>
-        <w:t>BindToTargetType i</w:t>
-      </w:r>
-      <w:r>
-        <w:rPr>
-          <w:rStyle w:val="InlineSource"/>
-          <w:rFonts w:ascii="Arial" w:eastAsia="Arial Unicode MS" w:hAnsi="Arial"/>
-          <w:b w:val="0"/>
-          <w:noProof w:val="0"/>
-          <w:lang w:val="en-US"/>
-        </w:rPr>
-        <w:t>ndicates that a generic parameter of a mixin should be bound to the mixin's target type (unless the generic parameter type is explicitly</w:t>
-      </w:r>
-    </w:p>
-    <w:p>
-      <w:pPr>
-        <w:pStyle w:val="Heading1"/>
-        <w:rPr>
-          <w:lang w:val="en-US"/>
-        </w:rPr>
-      </w:pPr>
-      <w:bookmarkStart w:id="15" w:name="_Toc286404189"/>
-      <w:r>
-        <w:rPr>
-          <w:lang w:val="en-US"/>
-        </w:rPr>
-        <w:t>Answers to 3.1.6</w:t>
-      </w:r>
-      <w:r>
-        <w:rPr>
-          <w:lang w:val="en-US"/>
-        </w:rPr>
-        <w:t xml:space="preserve"> (Mixin Initialization)</w:t>
-      </w:r>
-      <w:bookmarkEnd w:id="15"/>
-    </w:p>
-    <w:p>
-      <w:pPr>
-        <w:pStyle w:val="Bullet1"/>
-        <w:rPr>
-          <w:b/>
           <w:lang w:val="en-US" w:eastAsia="de-AT"/>
         </w:rPr>
-      </w:pPr>
-      <w:r>
-        <w:rPr>
-          <w:b/>
-          <w:lang w:val="en-US" w:eastAsia="de-AT"/>
-        </w:rPr>
-        <w:t>ParamList.Create has a huge list of overloads. Can you explain why this might be necessary?</w:t>
+        <w:t>BindToTargetType</w:t>
       </w:r>
     </w:p>
     <w:p>
@@ -2890,14 +3822,88 @@
         </w:numPr>
         <w:ind w:left="510"/>
         <w:rPr>
-          <w:lang w:val="en-US" w:eastAsia="de-AT"/>
-        </w:rPr>
-      </w:pPr>
-      <w:r>
-        <w:rPr>
-          <w:lang w:val="en-US" w:eastAsia="de-AT"/>
-        </w:rPr>
-        <w:t>The Factory Methods cannot be dynamically created and must provide a huge number of possibilities.</w:t>
+          <w:rStyle w:val="InlineSource"/>
+          <w:rFonts w:ascii="Arial" w:eastAsia="Arial Unicode MS" w:hAnsi="Arial"/>
+          <w:b w:val="0"/>
+          <w:noProof w:val="0"/>
+          <w:lang w:val="en-US"/>
+        </w:rPr>
+      </w:pPr>
+      <w:proofErr w:type="spellStart"/>
+      <w:r>
+        <w:rPr>
+          <w:rStyle w:val="InlineSource"/>
+          <w:rFonts w:ascii="Arial" w:eastAsia="Arial Unicode MS" w:hAnsi="Arial"/>
+          <w:b w:val="0"/>
+          <w:noProof w:val="0"/>
+          <w:lang w:val="en-US"/>
+        </w:rPr>
+        <w:t>BindToTargetType</w:t>
+      </w:r>
+      <w:proofErr w:type="spellEnd"/>
+      <w:r>
+        <w:rPr>
+          <w:rStyle w:val="InlineSource"/>
+          <w:rFonts w:ascii="Arial" w:eastAsia="Arial Unicode MS" w:hAnsi="Arial"/>
+          <w:b w:val="0"/>
+          <w:noProof w:val="0"/>
+          <w:lang w:val="en-US"/>
+        </w:rPr>
+        <w:t xml:space="preserve"> i</w:t>
+      </w:r>
+      <w:r>
+        <w:rPr>
+          <w:rStyle w:val="InlineSource"/>
+          <w:rFonts w:ascii="Arial" w:eastAsia="Arial Unicode MS" w:hAnsi="Arial"/>
+          <w:b w:val="0"/>
+          <w:noProof w:val="0"/>
+          <w:lang w:val="en-US"/>
+        </w:rPr>
+        <w:t xml:space="preserve">ndicates that a generic parameter of a </w:t>
+      </w:r>
+      <w:proofErr w:type="spellStart"/>
+      <w:r>
+        <w:rPr>
+          <w:rStyle w:val="InlineSource"/>
+          <w:rFonts w:ascii="Arial" w:eastAsia="Arial Unicode MS" w:hAnsi="Arial"/>
+          <w:b w:val="0"/>
+          <w:noProof w:val="0"/>
+          <w:lang w:val="en-US"/>
+        </w:rPr>
+        <w:t>mixin</w:t>
+      </w:r>
+      <w:proofErr w:type="spellEnd"/>
+      <w:r>
+        <w:rPr>
+          <w:rStyle w:val="InlineSource"/>
+          <w:rFonts w:ascii="Arial" w:eastAsia="Arial Unicode MS" w:hAnsi="Arial"/>
+          <w:b w:val="0"/>
+          <w:noProof w:val="0"/>
+          <w:lang w:val="en-US"/>
+        </w:rPr>
+        <w:t xml:space="preserve"> should be bound to the </w:t>
+      </w:r>
+      <w:proofErr w:type="spellStart"/>
+      <w:r>
+        <w:rPr>
+          <w:rStyle w:val="InlineSource"/>
+          <w:rFonts w:ascii="Arial" w:eastAsia="Arial Unicode MS" w:hAnsi="Arial"/>
+          <w:b w:val="0"/>
+          <w:noProof w:val="0"/>
+          <w:lang w:val="en-US"/>
+        </w:rPr>
+        <w:t>mixin's</w:t>
+      </w:r>
+      <w:proofErr w:type="spellEnd"/>
+      <w:r>
+        <w:rPr>
+          <w:rStyle w:val="InlineSource"/>
+          <w:rFonts w:ascii="Arial" w:eastAsia="Arial Unicode MS" w:hAnsi="Arial"/>
+          <w:b w:val="0"/>
+          <w:noProof w:val="0"/>
+          <w:lang w:val="en-US"/>
+        </w:rPr>
+        <w:t xml:space="preserve"> target type (unless the generic parameter type is explicitly</w:t>
       </w:r>
     </w:p>
     <w:p>
@@ -2907,12 +3913,18 @@
           <w:lang w:val="en-US"/>
         </w:rPr>
       </w:pPr>
-      <w:bookmarkStart w:id="16" w:name="_Toc286404190"/>
-      <w:r>
-        <w:rPr>
-          <w:lang w:val="en-US"/>
-        </w:rPr>
-        <w:t>Answers to 3.1.8 (Methods)</w:t>
+      <w:bookmarkStart w:id="16" w:name="_Toc286667164"/>
+      <w:r>
+        <w:rPr>
+          <w:lang w:val="en-US"/>
+        </w:rPr>
+        <w:t>Answers to 3.1.6</w:t>
+      </w:r>
+      <w:r>
+        <w:rPr>
+          <w:lang w:val="en-US"/>
+        </w:rPr>
+        <w:t xml:space="preserve"> (Mixin Initialization)</w:t>
       </w:r>
       <w:bookmarkEnd w:id="16"/>
     </w:p>
@@ -2924,12 +3936,21 @@
           <w:lang w:val="en-US" w:eastAsia="de-AT"/>
         </w:rPr>
       </w:pPr>
+      <w:proofErr w:type="spellStart"/>
       <w:r>
         <w:rPr>
           <w:b/>
           <w:lang w:val="en-US" w:eastAsia="de-AT"/>
         </w:rPr>
-        <w:t>Can you explain what has changed in Task 3?</w:t>
+        <w:t>ParamList.Create</w:t>
+      </w:r>
+      <w:proofErr w:type="spellEnd"/>
+      <w:r>
+        <w:rPr>
+          <w:b/>
+          <w:lang w:val="en-US" w:eastAsia="de-AT"/>
+        </w:rPr>
+        <w:t xml:space="preserve"> has a huge list of overloads. Can you explain why this might be necessary?</w:t>
       </w:r>
     </w:p>
     <w:p>
@@ -2948,13 +3969,39 @@
         <w:rPr>
           <w:lang w:val="en-US" w:eastAsia="de-AT"/>
         </w:rPr>
-        <w:t>The first implementation</w:t>
-      </w:r>
-      <w:r>
-        <w:rPr>
+        <w:t>The Factory Methods cannot be dynamically created and must provide a huge number of possibilities.</w:t>
+      </w:r>
+    </w:p>
+    <w:p>
+      <w:pPr>
+        <w:pStyle w:val="Heading1"/>
+        <w:rPr>
+          <w:lang w:val="en-US"/>
+        </w:rPr>
+      </w:pPr>
+      <w:bookmarkStart w:id="17" w:name="_Toc286667165"/>
+      <w:r>
+        <w:rPr>
+          <w:lang w:val="en-US"/>
+        </w:rPr>
+        <w:t>Answers to 3.1.8 (Methods)</w:t>
+      </w:r>
+      <w:bookmarkEnd w:id="17"/>
+    </w:p>
+    <w:p>
+      <w:pPr>
+        <w:pStyle w:val="Bullet1"/>
+        <w:rPr>
+          <w:b/>
           <w:lang w:val="en-US" w:eastAsia="de-AT"/>
         </w:rPr>
-        <w:t xml:space="preserve"> implements the IEquatabley&lt;T&gt; implicitly. So there is a cast and the Equals method of the IEquatable is called. That’s why it would not work, if do not cast to (IEquatable&lt;T&gt; in the bool Equals(object other) method</w:t>
+      </w:pPr>
+      <w:r>
+        <w:rPr>
+          <w:b/>
+          <w:lang w:val="en-US" w:eastAsia="de-AT"/>
+        </w:rPr>
+        <w:t>Can you explain what has changed in Task 3?</w:t>
       </w:r>
     </w:p>
     <w:p>
@@ -2973,23 +4020,83 @@
         <w:rPr>
           <w:lang w:val="en-US" w:eastAsia="de-AT"/>
         </w:rPr>
-        <w:t>In the second imeplementation, the IEquatable Interface is not called implicitly</w:t>
-      </w:r>
-    </w:p>
-    <w:p>
-      <w:pPr>
-        <w:pStyle w:val="Bullet1"/>
-        <w:rPr>
-          <w:b/>
+        <w:t>The first implementation</w:t>
+      </w:r>
+      <w:r>
+        <w:rPr>
           <w:lang w:val="en-US" w:eastAsia="de-AT"/>
         </w:rPr>
-      </w:pPr>
-      <w:r>
-        <w:rPr>
-          <w:b/>
+        <w:t xml:space="preserve"> implements the </w:t>
+      </w:r>
+      <w:proofErr w:type="spellStart"/>
+      <w:r>
+        <w:rPr>
           <w:lang w:val="en-US" w:eastAsia="de-AT"/>
         </w:rPr>
-        <w:t>Does it make sense to make public book Equals(T other) virtual?</w:t>
+        <w:t>IEquatabley</w:t>
+      </w:r>
+      <w:proofErr w:type="spellEnd"/>
+      <w:r>
+        <w:rPr>
+          <w:lang w:val="en-US" w:eastAsia="de-AT"/>
+        </w:rPr>
+        <w:t xml:space="preserve">&lt;T&gt; implicitly. So there is a cast and the Equals method of the </w:t>
+      </w:r>
+      <w:proofErr w:type="spellStart"/>
+      <w:r>
+        <w:rPr>
+          <w:lang w:val="en-US" w:eastAsia="de-AT"/>
+        </w:rPr>
+        <w:t>IEquatable</w:t>
+      </w:r>
+      <w:proofErr w:type="spellEnd"/>
+      <w:r>
+        <w:rPr>
+          <w:lang w:val="en-US" w:eastAsia="de-AT"/>
+        </w:rPr>
+        <w:t xml:space="preserve"> is called. That’s why it would not work, if do not cast to (</w:t>
+      </w:r>
+      <w:proofErr w:type="spellStart"/>
+      <w:r>
+        <w:rPr>
+          <w:lang w:val="en-US" w:eastAsia="de-AT"/>
+        </w:rPr>
+        <w:t>IEquatable</w:t>
+      </w:r>
+      <w:proofErr w:type="spellEnd"/>
+      <w:r>
+        <w:rPr>
+          <w:lang w:val="en-US" w:eastAsia="de-AT"/>
+        </w:rPr>
+        <w:t xml:space="preserve">&lt;T&gt; in the </w:t>
+      </w:r>
+      <w:proofErr w:type="spellStart"/>
+      <w:r>
+        <w:rPr>
+          <w:lang w:val="en-US" w:eastAsia="de-AT"/>
+        </w:rPr>
+        <w:t>bool</w:t>
+      </w:r>
+      <w:proofErr w:type="spellEnd"/>
+      <w:r>
+        <w:rPr>
+          <w:lang w:val="en-US" w:eastAsia="de-AT"/>
+        </w:rPr>
+        <w:t xml:space="preserve"> </w:t>
+      </w:r>
+      <w:proofErr w:type="gramStart"/>
+      <w:r>
+        <w:rPr>
+          <w:lang w:val="en-US" w:eastAsia="de-AT"/>
+        </w:rPr>
+        <w:t>Equals(</w:t>
+      </w:r>
+      <w:proofErr w:type="gramEnd"/>
+      <w:r>
+        <w:rPr>
+          <w:lang w:val="en-US" w:eastAsia="de-AT"/>
+        </w:rPr>
+        <w:t>object other) method</w:t>
       </w:r>
     </w:p>
     <w:p>
@@ -3008,41 +4115,67 @@
         <w:rPr>
           <w:lang w:val="en-US" w:eastAsia="de-AT"/>
         </w:rPr>
-        <w:t>This depends on your subclass</w:t>
+        <w:t xml:space="preserve">In the second </w:t>
+      </w:r>
+      <w:proofErr w:type="spellStart"/>
+      <w:r>
+        <w:rPr>
+          <w:lang w:val="en-US" w:eastAsia="de-AT"/>
+        </w:rPr>
+        <w:t>imeplementation</w:t>
+      </w:r>
+      <w:proofErr w:type="spellEnd"/>
+      <w:r>
+        <w:rPr>
+          <w:lang w:val="en-US" w:eastAsia="de-AT"/>
+        </w:rPr>
+        <w:t xml:space="preserve">, the </w:t>
+      </w:r>
+      <w:proofErr w:type="spellStart"/>
+      <w:r>
+        <w:rPr>
+          <w:lang w:val="en-US" w:eastAsia="de-AT"/>
+        </w:rPr>
+        <w:t>IEquatable</w:t>
+      </w:r>
+      <w:proofErr w:type="spellEnd"/>
+      <w:r>
+        <w:rPr>
+          <w:lang w:val="en-US" w:eastAsia="de-AT"/>
+        </w:rPr>
+        <w:t xml:space="preserve"> Interface is not called implicitly</w:t>
       </w:r>
     </w:p>
     <w:p>
       <w:pPr>
-        <w:pStyle w:val="Heading1"/>
-        <w:rPr>
+        <w:pStyle w:val="Bullet1"/>
+        <w:rPr>
+          <w:b/>
           <w:lang w:val="en-US" w:eastAsia="de-AT"/>
         </w:rPr>
       </w:pPr>
-      <w:bookmarkStart w:id="17" w:name="_Toc286404191"/>
-      <w:r>
-        <w:rPr>
+      <w:r>
+        <w:rPr>
+          <w:b/>
           <w:lang w:val="en-US" w:eastAsia="de-AT"/>
         </w:rPr>
-        <w:t>Answers to 3.2</w:t>
-      </w:r>
-      <w:bookmarkEnd w:id="17"/>
-    </w:p>
-    <w:p>
-      <w:pPr>
-        <w:pStyle w:val="Bullet1"/>
-        <w:rPr>
-          <w:rFonts w:eastAsia="Arial Unicode MS"/>
-          <w:b/>
-          <w:lang w:val="en-US"/>
-        </w:rPr>
-      </w:pPr>
-      <w:r>
-        <w:rPr>
-          <w:rFonts w:eastAsia="Arial Unicode MS"/>
-          <w:b/>
-          <w:lang w:val="en-US"/>
-        </w:rPr>
-        <w:t>In which other uses cases it might make sense to use Mixins?</w:t>
+        <w:t xml:space="preserve">Does it make sense to make public book </w:t>
+      </w:r>
+      <w:proofErr w:type="gramStart"/>
+      <w:r>
+        <w:rPr>
+          <w:b/>
+          <w:lang w:val="en-US" w:eastAsia="de-AT"/>
+        </w:rPr>
+        <w:t>Equals(</w:t>
+      </w:r>
+      <w:proofErr w:type="gramEnd"/>
+      <w:r>
+        <w:rPr>
+          <w:b/>
+          <w:lang w:val="en-US" w:eastAsia="de-AT"/>
+        </w:rPr>
+        <w:t>T other) virtual?</w:t>
       </w:r>
     </w:p>
     <w:p>
@@ -3061,11 +4194,27 @@
         <w:rPr>
           <w:lang w:val="en-US" w:eastAsia="de-AT"/>
         </w:rPr>
-        <w:t>One example would be to implement IComparable. There are also many uses cases for the “Mixin Extens” scenario.</w:t>
+        <w:t>This depends on your subclass</w:t>
       </w:r>
     </w:p>
     <w:p>
       <w:pPr>
+        <w:pStyle w:val="Heading1"/>
+        <w:rPr>
+          <w:lang w:val="en-US" w:eastAsia="de-AT"/>
+        </w:rPr>
+      </w:pPr>
+      <w:bookmarkStart w:id="18" w:name="_Toc286667166"/>
+      <w:r>
+        <w:rPr>
+          <w:lang w:val="en-US" w:eastAsia="de-AT"/>
+        </w:rPr>
+        <w:t>Answers to 3.2</w:t>
+      </w:r>
+      <w:bookmarkEnd w:id="18"/>
+    </w:p>
+    <w:p>
+      <w:pPr>
         <w:pStyle w:val="Bullet1"/>
         <w:rPr>
           <w:rFonts w:eastAsia="Arial Unicode MS"/>
@@ -3079,7 +4228,7 @@
           <w:b/>
           <w:lang w:val="en-US"/>
         </w:rPr>
-        <w:t xml:space="preserve">Imagine the following scenario: </w:t>
+        <w:t>In which other uses cases it might make sense to use Mixins?</w:t>
       </w:r>
     </w:p>
     <w:p>
@@ -3091,27 +4240,60 @@
         </w:numPr>
         <w:ind w:left="510"/>
         <w:rPr>
-          <w:rFonts w:eastAsia="Arial Unicode MS"/>
-          <w:b/>
-          <w:lang w:val="en-US"/>
-        </w:rPr>
-      </w:pPr>
-      <w:r>
-        <w:rPr>
-          <w:rFonts w:eastAsia="Arial Unicode MS"/>
-          <w:b/>
-          <w:lang w:val="en-US"/>
-        </w:rPr>
-        <w:t xml:space="preserve">You have several Entities as Domain Objects. Two of them are: Person and Document. </w:t>
-      </w:r>
-      <w:r>
-        <w:rPr>
-          <w:rFonts w:eastAsia="Arial Unicode MS"/>
-          <w:b/>
-          <w:lang w:val="en-US"/>
-        </w:rPr>
-        <w:br/>
-        <w:t xml:space="preserve">In your business application, you need the following generic functionality: Revision Tracking, Change Tracking and Approval. The classic way to implement this is to implement a “BaseDomainObject class” that contains generic code for these three use cases. </w:t>
+          <w:lang w:val="en-US" w:eastAsia="de-AT"/>
+        </w:rPr>
+      </w:pPr>
+      <w:r>
+        <w:rPr>
+          <w:lang w:val="en-US" w:eastAsia="de-AT"/>
+        </w:rPr>
+        <w:t xml:space="preserve">One example would be to implement </w:t>
+      </w:r>
+      <w:proofErr w:type="spellStart"/>
+      <w:r>
+        <w:rPr>
+          <w:lang w:val="en-US" w:eastAsia="de-AT"/>
+        </w:rPr>
+        <w:t>IComparable</w:t>
+      </w:r>
+      <w:proofErr w:type="spellEnd"/>
+      <w:r>
+        <w:rPr>
+          <w:lang w:val="en-US" w:eastAsia="de-AT"/>
+        </w:rPr>
+        <w:t xml:space="preserve">. There are also many uses cases for the “Mixin </w:t>
+      </w:r>
+      <w:proofErr w:type="spellStart"/>
+      <w:r>
+        <w:rPr>
+          <w:lang w:val="en-US" w:eastAsia="de-AT"/>
+        </w:rPr>
+        <w:t>Extens</w:t>
+      </w:r>
+      <w:proofErr w:type="spellEnd"/>
+      <w:r>
+        <w:rPr>
+          <w:lang w:val="en-US" w:eastAsia="de-AT"/>
+        </w:rPr>
+        <w:t>” scenario.</w:t>
+      </w:r>
+    </w:p>
+    <w:p>
+      <w:pPr>
+        <w:pStyle w:val="Bullet1"/>
+        <w:rPr>
+          <w:rFonts w:eastAsia="Arial Unicode MS"/>
+          <w:b/>
+          <w:lang w:val="en-US"/>
+        </w:rPr>
+      </w:pPr>
+      <w:r>
+        <w:rPr>
+          <w:rFonts w:eastAsia="Arial Unicode MS"/>
+          <w:b/>
+          <w:lang w:val="en-US"/>
+        </w:rPr>
+        <w:t xml:space="preserve">Imagine the following scenario: </w:t>
       </w:r>
     </w:p>
     <w:p>
@@ -3134,23 +4316,84 @@
           <w:b/>
           <w:lang w:val="en-US"/>
         </w:rPr>
-        <w:t xml:space="preserve">But not all Domain Object need everything. There is no approval for changes to a person required, whereas it is obligatory to Documents. Does it make sense to replace inheritance with Mixins, such as (remark: The ComposedObject is a pattern to include more interfaces in one base class) </w:t>
+        <w:t xml:space="preserve">You have several Entities as Domain Objects. Two of them are: Person and Document. </w:t>
+      </w:r>
+      <w:r>
+        <w:rPr>
+          <w:rFonts w:eastAsia="Arial Unicode MS"/>
+          <w:b/>
+          <w:lang w:val="en-US"/>
+        </w:rPr>
+        <w:br/>
+        <w:t>In your business application, you need the following generic functionality: Revision Tracking, Change Tracking and Approval. The classic way to implement this is to implement a “</w:t>
+      </w:r>
+      <w:proofErr w:type="spellStart"/>
+      <w:r>
+        <w:rPr>
+          <w:rFonts w:eastAsia="Arial Unicode MS"/>
+          <w:b/>
+          <w:lang w:val="en-US"/>
+        </w:rPr>
+        <w:t>BaseDomainObject</w:t>
+      </w:r>
+      <w:proofErr w:type="spellEnd"/>
+      <w:r>
+        <w:rPr>
+          <w:rFonts w:eastAsia="Arial Unicode MS"/>
+          <w:b/>
+          <w:lang w:val="en-US"/>
+        </w:rPr>
+        <w:t xml:space="preserve"> class” that contains generic code for these three use cases. </w:t>
       </w:r>
     </w:p>
     <w:p>
       <w:pPr>
-        <w:pStyle w:val="SourceCode"/>
-        <w:rPr>
-          <w:rFonts w:eastAsia="Arial Unicode MS"/>
-          <w:lang w:val="en-US"/>
-        </w:rPr>
-      </w:pPr>
-      <w:r>
-        <w:rPr>
-          <w:rFonts w:eastAsia="Arial Unicode MS"/>
-          <w:lang w:val="en-US"/>
-        </w:rPr>
-        <w:t xml:space="preserve">  [Uses(typeof(TrackableMixin))]</w:t>
+        <w:pStyle w:val="Bullet1"/>
+        <w:numPr>
+          <w:ilvl w:val="0"/>
+          <w:numId w:val="0"/>
+        </w:numPr>
+        <w:ind w:left="510"/>
+        <w:rPr>
+          <w:rFonts w:eastAsia="Arial Unicode MS"/>
+          <w:b/>
+          <w:lang w:val="en-US"/>
+        </w:rPr>
+      </w:pPr>
+      <w:r>
+        <w:rPr>
+          <w:rFonts w:eastAsia="Arial Unicode MS"/>
+          <w:b/>
+          <w:lang w:val="en-US"/>
+        </w:rPr>
+        <w:t xml:space="preserve">But not all Domain Object need everything. There is no approval for changes to a person required, whereas it is obligatory to Documents. Does it make sense to replace inheritance </w:t>
+      </w:r>
+      <w:r>
+        <w:rPr>
+          <w:rFonts w:eastAsia="Arial Unicode MS"/>
+          <w:b/>
+          <w:lang w:val="en-US"/>
+        </w:rPr>
+        <w:lastRenderedPageBreak/>
+        <w:t xml:space="preserve">with Mixins, such as (remark: The </w:t>
+      </w:r>
+      <w:proofErr w:type="spellStart"/>
+      <w:r>
+        <w:rPr>
+          <w:rFonts w:eastAsia="Arial Unicode MS"/>
+          <w:b/>
+          <w:lang w:val="en-US"/>
+        </w:rPr>
+        <w:t>ComposedObject</w:t>
+      </w:r>
+      <w:proofErr w:type="spellEnd"/>
+      <w:r>
+        <w:rPr>
+          <w:rFonts w:eastAsia="Arial Unicode MS"/>
+          <w:b/>
+          <w:lang w:val="en-US"/>
+        </w:rPr>
+        <w:t xml:space="preserve"> is a pattern to include more interfaces in one base class) </w:t>
       </w:r>
     </w:p>
     <w:p>
@@ -3166,7 +4409,7 @@
           <w:rFonts w:eastAsia="Arial Unicode MS"/>
           <w:lang w:val="en-US"/>
         </w:rPr>
-        <w:t xml:space="preserve">  [Uses(typeof(RevisionableMixin))]</w:t>
+        <w:t xml:space="preserve">  [Uses(typeof(TrackableMixin))]</w:t>
       </w:r>
     </w:p>
     <w:p>
@@ -3182,7 +4425,22 @@
           <w:rFonts w:eastAsia="Arial Unicode MS"/>
           <w:lang w:val="en-US"/>
         </w:rPr>
-        <w:lastRenderedPageBreak/>
+        <w:t xml:space="preserve">  [Uses(typeof(RevisionableMixin))]</w:t>
+      </w:r>
+    </w:p>
+    <w:p>
+      <w:pPr>
+        <w:pStyle w:val="SourceCode"/>
+        <w:rPr>
+          <w:rFonts w:eastAsia="Arial Unicode MS"/>
+          <w:lang w:val="en-US"/>
+        </w:rPr>
+      </w:pPr>
+      <w:r>
+        <w:rPr>
+          <w:rFonts w:eastAsia="Arial Unicode MS"/>
+          <w:lang w:val="en-US"/>
+        </w:rPr>
         <w:t xml:space="preserve">  public class Person : ComposedObject&lt;IPerson&gt;, IPersonImpl</w:t>
       </w:r>
     </w:p>
@@ -3410,6 +4668,7 @@
       </w:rPr>
       <w:tab/>
     </w:r>
+    <w:proofErr w:type="spellStart"/>
     <w:r>
       <w:rPr>
         <w:rStyle w:val="PageNumber"/>
@@ -3426,6 +4685,7 @@
       </w:rPr>
       <w:t>con</w:t>
     </w:r>
+    <w:proofErr w:type="spellEnd"/>
   </w:p>
   <w:p>
     <w:pPr>
@@ -3582,6 +4842,7 @@
       </w:rPr>
       <w:tab/>
     </w:r>
+    <w:proofErr w:type="spellStart"/>
     <w:r>
       <w:rPr>
         <w:rStyle w:val="PageNumber"/>
@@ -3598,6 +4859,7 @@
       </w:rPr>
       <w:t>con</w:t>
     </w:r>
+    <w:proofErr w:type="spellEnd"/>
   </w:p>
   <w:p>
     <w:pPr>
@@ -3666,7 +4928,7 @@
         <w:rFonts w:cs="Arial"/>
         <w:noProof/>
       </w:rPr>
-      <w:t>3</w:t>
+      <w:t>4</w:t>
     </w:r>
     <w:r>
       <w:rPr>
@@ -3768,6 +5030,7 @@
       </w:rPr>
       <w:tab/>
     </w:r>
+    <w:proofErr w:type="spellStart"/>
     <w:r>
       <w:rPr>
         <w:rStyle w:val="PageNumber"/>
@@ -3784,6 +5047,7 @@
       </w:rPr>
       <w:t>con</w:t>
     </w:r>
+    <w:proofErr w:type="spellEnd"/>
   </w:p>
   <w:p>
     <w:pPr>
@@ -3946,6 +5210,7 @@
       </w:rPr>
       <w:tab/>
     </w:r>
+    <w:proofErr w:type="spellStart"/>
     <w:r>
       <w:rPr>
         <w:rStyle w:val="PageNumber"/>
@@ -3962,6 +5227,7 @@
       </w:rPr>
       <w:t>con</w:t>
     </w:r>
+    <w:proofErr w:type="spellEnd"/>
   </w:p>
   <w:p>
     <w:pPr>
@@ -4057,13 +5323,13 @@
             <wp:anchor distT="0" distB="0" distL="114300" distR="114300" simplePos="0" relativeHeight="251657216" behindDoc="0" locked="0" layoutInCell="1" allowOverlap="1">
               <wp:simplePos x="0" y="0"/>
               <wp:positionH relativeFrom="column">
-                <wp:posOffset>-104140</wp:posOffset>
+                <wp:posOffset>-37465</wp:posOffset>
               </wp:positionH>
               <wp:positionV relativeFrom="paragraph">
                 <wp:posOffset>115570</wp:posOffset>
               </wp:positionV>
               <wp:extent cx="3469640" cy="381000"/>
-              <wp:effectExtent l="4445" t="0" r="2540" b="4445"/>
+              <wp:effectExtent l="0" t="0" r="0" b="0"/>
               <wp:wrapNone/>
               <wp:docPr id="3" name="Text Box 26"/>
               <wp:cNvGraphicFramePr>
@@ -4124,7 +5390,19 @@
                             <w:rPr>
                               <w:lang w:val="en-US"/>
                             </w:rPr>
-                            <w:instrText xml:space="preserve"> ref Deck_Titel  \* MERGEFORMAT </w:instrText>
+                            <w:instrText xml:space="preserve"> ref Deck_Titel  \* </w:instrText>
+                          </w:r>
+                          <w:r>
+                            <w:rPr>
+                              <w:lang w:val="en-US"/>
+                            </w:rPr>
+                            <w:instrText xml:space="preserve">CHARFORMAT \* </w:instrText>
+                          </w:r>
+                          <w:r>
+                            <w:rPr>
+                              <w:lang w:val="en-US"/>
+                            </w:rPr>
+                            <w:instrText xml:space="preserve">MERGEFORMAT </w:instrText>
                           </w:r>
                           <w:r>
                             <w:fldChar w:fldCharType="separate"/>
@@ -4135,7 +5413,7 @@
                               <w:bCs/>
                               <w:lang w:val="en-US"/>
                             </w:rPr>
-                            <w:t>Error! Reference source not found.</w:t>
+                            <w:t>Equals – HOL - Mixin</w:t>
                           </w:r>
                           <w:r>
                             <w:rPr>
@@ -4151,6 +5429,7 @@
                             <w:rPr>
                               <w:rFonts w:cs="Arial"/>
                               <w:szCs w:val="20"/>
+                              <w:lang w:val="en-US"/>
                             </w:rPr>
                           </w:pPr>
                           <w:r>
@@ -4164,6 +5443,7 @@
                             <w:rPr>
                               <w:rFonts w:cs="Arial"/>
                               <w:szCs w:val="20"/>
+                              <w:lang w:val="en-US"/>
                             </w:rPr>
                             <w:instrText xml:space="preserve"> ref Deck_Projekt  \* MERGEFORMAT </w:instrText>
                           </w:r>
@@ -4178,6 +5458,7 @@
                             <w:rPr>
                               <w:rFonts w:cs="Arial"/>
                               <w:szCs w:val="20"/>
+                              <w:lang w:val="en-US"/>
                             </w:rPr>
                             <w:t>Hands on Labs</w:t>
                           </w:r>
@@ -4220,7 +5501,7 @@
               <v:stroke joinstyle="miter"/>
               <v:path gradientshapeok="t" o:connecttype="rect"/>
             </v:shapetype>
-            <v:shape id="Text Box 26" o:spid="_x0000_s1029" type="#_x0000_t202" style="position:absolute;margin-left:-8.2pt;margin-top:9.1pt;width:273.2pt;height:30pt;z-index:251657216;visibility:visible;mso-wrap-style:square;mso-width-percent:0;mso-height-percent:0;mso-wrap-distance-left:9pt;mso-wrap-distance-top:0;mso-wrap-distance-right:9pt;mso-wrap-distance-bottom:0;mso-position-horizontal:absolute;mso-position-horizontal-relative:text;mso-position-vertical:absolute;mso-position-vertical-relative:text;mso-width-percent:0;mso-height-percent:0;mso-width-relative:page;mso-height-relative:page;v-text-anchor:top" o:gfxdata="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" filled="f" stroked="f">
+            <v:shape id="Text Box 26" o:spid="_x0000_s1029" type="#_x0000_t202" style="position:absolute;margin-left:-2.95pt;margin-top:9.1pt;width:273.2pt;height:30pt;z-index:251657216;visibility:visible;mso-wrap-style:square;mso-width-percent:0;mso-height-percent:0;mso-wrap-distance-left:9pt;mso-wrap-distance-top:0;mso-wrap-distance-right:9pt;mso-wrap-distance-bottom:0;mso-position-horizontal:absolute;mso-position-horizontal-relative:text;mso-position-vertical:absolute;mso-position-vertical-relative:text;mso-width-percent:0;mso-height-percent:0;mso-width-relative:page;mso-height-relative:page;v-text-anchor:top" o:gfxdata="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" filled="f" stroked="f">
               <v:textbox>
                 <w:txbxContent>
                   <w:p>
@@ -4238,7 +5519,19 @@
                       <w:rPr>
                         <w:lang w:val="en-US"/>
                       </w:rPr>
-                      <w:instrText xml:space="preserve"> ref Deck_Titel  \* MERGEFORMAT </w:instrText>
+                      <w:instrText xml:space="preserve"> ref Deck_Titel  \* </w:instrText>
+                    </w:r>
+                    <w:r>
+                      <w:rPr>
+                        <w:lang w:val="en-US"/>
+                      </w:rPr>
+                      <w:instrText xml:space="preserve">CHARFORMAT \* </w:instrText>
+                    </w:r>
+                    <w:r>
+                      <w:rPr>
+                        <w:lang w:val="en-US"/>
+                      </w:rPr>
+                      <w:instrText xml:space="preserve">MERGEFORMAT </w:instrText>
                     </w:r>
                     <w:r>
                       <w:fldChar w:fldCharType="separate"/>
@@ -4249,7 +5542,7 @@
                         <w:bCs/>
                         <w:lang w:val="en-US"/>
                       </w:rPr>
-                      <w:t>Error! Reference source not found.</w:t>
+                      <w:t>Equals – HOL - Mixin</w:t>
                     </w:r>
                     <w:r>
                       <w:rPr>
@@ -4265,6 +5558,7 @@
                       <w:rPr>
                         <w:rFonts w:cs="Arial"/>
                         <w:szCs w:val="20"/>
+                        <w:lang w:val="en-US"/>
                       </w:rPr>
                     </w:pPr>
                     <w:r>
@@ -4278,6 +5572,7 @@
                       <w:rPr>
                         <w:rFonts w:cs="Arial"/>
                         <w:szCs w:val="20"/>
+                        <w:lang w:val="en-US"/>
                       </w:rPr>
                       <w:instrText xml:space="preserve"> ref Deck_Projekt  \* MERGEFORMAT </w:instrText>
                     </w:r>
@@ -4292,6 +5587,7 @@
                       <w:rPr>
                         <w:rFonts w:cs="Arial"/>
                         <w:szCs w:val="20"/>
+                        <w:lang w:val="en-US"/>
                       </w:rPr>
                       <w:t>Hands on Labs</w:t>
                     </w:r>
@@ -4491,7 +5787,7 @@
                               <w:bCs/>
                               <w:lang w:val="en-US"/>
                             </w:rPr>
-                            <w:t>Error! Reference source not found.</w:t>
+                            <w:t>Equals – HOL - Mixin</w:t>
                           </w:r>
                           <w:r>
                             <w:rPr>
@@ -4507,6 +5803,7 @@
                             <w:rPr>
                               <w:rFonts w:cs="Arial"/>
                               <w:szCs w:val="20"/>
+                              <w:lang w:val="en-US"/>
                             </w:rPr>
                           </w:pPr>
                           <w:r>
@@ -4520,6 +5817,7 @@
                             <w:rPr>
                               <w:rFonts w:cs="Arial"/>
                               <w:szCs w:val="20"/>
+                              <w:lang w:val="en-US"/>
                             </w:rPr>
                             <w:instrText xml:space="preserve"> ref Deck_Projekt  \* MERGEFORMAT </w:instrText>
                           </w:r>
@@ -4534,6 +5832,7 @@
                             <w:rPr>
                               <w:rFonts w:cs="Arial"/>
                               <w:szCs w:val="20"/>
+                              <w:lang w:val="en-US"/>
                             </w:rPr>
                             <w:t>Hands on Labs</w:t>
                           </w:r>
@@ -4605,7 +5904,7 @@
                         <w:bCs/>
                         <w:lang w:val="en-US"/>
                       </w:rPr>
-                      <w:t>Error! Reference source not found.</w:t>
+                      <w:t>Equals – HOL - Mixin</w:t>
                     </w:r>
                     <w:r>
                       <w:rPr>
@@ -4621,6 +5920,7 @@
                       <w:rPr>
                         <w:rFonts w:cs="Arial"/>
                         <w:szCs w:val="20"/>
+                        <w:lang w:val="en-US"/>
                       </w:rPr>
                     </w:pPr>
                     <w:r>
@@ -4634,6 +5934,7 @@
                       <w:rPr>
                         <w:rFonts w:cs="Arial"/>
                         <w:szCs w:val="20"/>
+                        <w:lang w:val="en-US"/>
                       </w:rPr>
                       <w:instrText xml:space="preserve"> ref Deck_Projekt  \* MERGEFORMAT </w:instrText>
                     </w:r>
@@ -4648,6 +5949,7 @@
                       <w:rPr>
                         <w:rFonts w:cs="Arial"/>
                         <w:szCs w:val="20"/>
+                        <w:lang w:val="en-US"/>
                       </w:rPr>
                       <w:t>Hands on Labs</w:t>
                     </w:r>
@@ -10852,7 +12154,7 @@
 </file>
 
 <file path=customXml/itemProps1.xml><?xml version="1.0" encoding="utf-8"?>
-<ds:datastoreItem xmlns:ds="http://schemas.openxmlformats.org/officeDocument/2006/customXml" ds:itemID="{032B547F-6D63-41D9-9808-EECACC079F4B}">
+<ds:datastoreItem xmlns:ds="http://schemas.openxmlformats.org/officeDocument/2006/customXml" ds:itemID="{CCFCDD7A-1C5A-4D16-9BFB-DFD0DDD290C2}">
   <ds:schemaRefs>
     <ds:schemaRef ds:uri="http://schemas.openxmlformats.org/officeDocument/2006/bibliography"/>
   </ds:schemaRefs>

</xml_diff>

<commit_message>
The commit message was empty
</commit_message>
<xml_diff>
--- a/equals/HOL_mixin_equals_solution.docx
+++ b/equals/HOL_mixin_equals_solution.docx
@@ -3,6 +3,8 @@
 <w:document xmlns:wpc="http://schemas.microsoft.com/office/word/2010/wordprocessingCanvas" xmlns:mc="http://schemas.openxmlformats.org/markup-compatibility/2006" xmlns:o="urn:schemas-microsoft-com:office:office" xmlns:r="http://schemas.openxmlformats.org/officeDocument/2006/relationships" xmlns:m="http://schemas.openxmlformats.org/officeDocument/2006/math" xmlns:v="urn:schemas-microsoft-com:vml" xmlns:wp14="http://schemas.microsoft.com/office/word/2010/wordprocessingDrawing" xmlns:wp="http://schemas.openxmlformats.org/drawingml/2006/wordprocessingDrawing" xmlns:w10="urn:schemas-microsoft-com:office:word" xmlns:w="http://schemas.openxmlformats.org/wordprocessingml/2006/main" xmlns:w14="http://schemas.microsoft.com/office/word/2010/wordml" xmlns:wpg="http://schemas.microsoft.com/office/word/2010/wordprocessingGroup" xmlns:wpi="http://schemas.microsoft.com/office/word/2010/wordprocessingInk" xmlns:wne="http://schemas.microsoft.com/office/word/2006/wordml" xmlns:wps="http://schemas.microsoft.com/office/word/2010/wordprocessingShape" mc:Ignorable="w14 wp14">
   <w:body>
     <w:p>
+      <w:bookmarkStart w:id="0" w:name="_GoBack"/>
+      <w:bookmarkEnd w:id="0"/>
       <w:r>
         <w:rPr>
           <w:noProof/>
@@ -134,7 +136,7 @@
                                 <w:szCs w:val="40"/>
                               </w:rPr>
                             </w:pPr>
-                            <w:bookmarkStart w:id="0" w:name="Deck_Titel"/>
+                            <w:bookmarkStart w:id="1" w:name="Deck_Titel"/>
                             <w:r>
                               <w:rPr>
                                 <w:rFonts w:ascii="Tahoma" w:hAnsi="Tahoma" w:cs="Tahoma"/>
@@ -154,7 +156,7 @@
                               </w:rPr>
                               <w:t>Equals</w:t>
                             </w:r>
-                            <w:bookmarkEnd w:id="0"/>
+                            <w:bookmarkEnd w:id="1"/>
                             <w:proofErr w:type="spellEnd"/>
                           </w:p>
                         </w:txbxContent>
@@ -414,9 +416,9 @@
                   <wp:posOffset>5715</wp:posOffset>
                 </wp:positionH>
                 <wp:positionV relativeFrom="paragraph">
-                  <wp:posOffset>8380095</wp:posOffset>
+                  <wp:posOffset>6246495</wp:posOffset>
                 </wp:positionV>
-                <wp:extent cx="4104005" cy="406400"/>
+                <wp:extent cx="4104005" cy="2540000"/>
                 <wp:effectExtent l="0" t="0" r="0" b="0"/>
                 <wp:wrapNone/>
                 <wp:docPr id="4" name="Text Box 16"/>
@@ -432,7 +434,7 @@
                       <wps:spPr bwMode="auto">
                         <a:xfrm>
                           <a:off x="0" y="0"/>
-                          <a:ext cx="4104005" cy="406400"/>
+                          <a:ext cx="4104005" cy="2540000"/>
                         </a:xfrm>
                         <a:prstGeom prst="rect">
                           <a:avLst/>
@@ -472,7 +474,101 @@
                                 <w:szCs w:val="18"/>
                                 <w:lang w:val="en-US"/>
                               </w:rPr>
-                              <w:t xml:space="preserve">Copyright notice: ©2011 </w:t>
+                              <w:t>This document</w:t>
+                            </w:r>
+                            <w:r>
+                              <w:rPr>
+                                <w:sz w:val="18"/>
+                                <w:szCs w:val="18"/>
+                                <w:lang w:val="en-US"/>
+                              </w:rPr>
+                              <w:t xml:space="preserve"> is part of the </w:t>
+                            </w:r>
+                            <w:r>
+                              <w:rPr>
+                                <w:sz w:val="18"/>
+                                <w:szCs w:val="18"/>
+                                <w:lang w:val="en-US"/>
+                              </w:rPr>
+                              <w:t xml:space="preserve">technological spin off project re-mix of the </w:t>
+                            </w:r>
+                            <w:r>
+                              <w:rPr>
+                                <w:sz w:val="18"/>
+                                <w:szCs w:val="18"/>
+                                <w:lang w:val="en-US"/>
+                              </w:rPr>
+                              <w:t>re-motion Core Framework (</w:t>
+                            </w:r>
+                            <w:r>
+                              <w:fldChar w:fldCharType="begin"/>
+                            </w:r>
+                            <w:r>
+                              <w:rPr>
+                                <w:lang w:val="en-US"/>
+                              </w:rPr>
+                              <w:instrText xml:space="preserve"> HYPERLINK "http://www.re-motion.org" </w:instrText>
+                            </w:r>
+                            <w:r>
+                              <w:fldChar w:fldCharType="separate"/>
+                            </w:r>
+                            <w:r>
+                              <w:rPr>
+                                <w:rStyle w:val="Hyperlink"/>
+                                <w:sz w:val="18"/>
+                                <w:szCs w:val="18"/>
+                                <w:lang w:val="en-US"/>
+                              </w:rPr>
+                              <w:t>www.re-motion.org</w:t>
+                            </w:r>
+                            <w:r>
+                              <w:rPr>
+                                <w:rStyle w:val="Hyperlink"/>
+                                <w:sz w:val="18"/>
+                                <w:szCs w:val="18"/>
+                                <w:lang w:val="en-US"/>
+                              </w:rPr>
+                              <w:fldChar w:fldCharType="end"/>
+                            </w:r>
+                            <w:r>
+                              <w:rPr>
+                                <w:sz w:val="18"/>
+                                <w:szCs w:val="18"/>
+                                <w:lang w:val="en-US"/>
+                              </w:rPr>
+                              <w:t>)</w:t>
+                            </w:r>
+                            <w:r>
+                              <w:rPr>
+                                <w:sz w:val="18"/>
+                                <w:szCs w:val="18"/>
+                                <w:lang w:val="en-US"/>
+                              </w:rPr>
+                              <w:t xml:space="preserve"> </w:t>
+                            </w:r>
+                            <w:r>
+                              <w:rPr>
+                                <w:sz w:val="18"/>
+                                <w:szCs w:val="18"/>
+                                <w:lang w:val="en-US"/>
+                              </w:rPr>
+                              <w:t>Copyright (C) 2005-20</w:t>
+                            </w:r>
+                            <w:r>
+                              <w:rPr>
+                                <w:sz w:val="18"/>
+                                <w:szCs w:val="18"/>
+                                <w:lang w:val="en-US"/>
+                              </w:rPr>
+                              <w:t>11</w:t>
+                            </w:r>
+                            <w:r>
+                              <w:rPr>
+                                <w:sz w:val="18"/>
+                                <w:szCs w:val="18"/>
+                                <w:lang w:val="en-US"/>
+                              </w:rPr>
+                              <w:t xml:space="preserve"> </w:t>
                             </w:r>
                             <w:proofErr w:type="spellStart"/>
                             <w:proofErr w:type="gramStart"/>
@@ -482,15 +578,7 @@
                                 <w:szCs w:val="18"/>
                                 <w:lang w:val="en-US"/>
                               </w:rPr>
-                              <w:t>rubico</w:t>
-                            </w:r>
-                            <w:r>
-                              <w:rPr>
-                                <w:sz w:val="18"/>
-                                <w:szCs w:val="18"/>
-                                <w:lang w:val="en-US"/>
-                              </w:rPr>
-                              <w:t>n</w:t>
+                              <w:t>rubicon</w:t>
                             </w:r>
                             <w:proofErr w:type="spellEnd"/>
                             <w:proofErr w:type="gramEnd"/>
@@ -536,7 +624,77 @@
                                 <w:szCs w:val="18"/>
                                 <w:lang w:val="en-US"/>
                               </w:rPr>
+                              <w:t>, www.rubicon.eu</w:t>
+                            </w:r>
+                          </w:p>
+                          <w:p>
+                            <w:pPr>
+                              <w:rPr>
+                                <w:sz w:val="18"/>
+                                <w:szCs w:val="18"/>
+                                <w:lang w:val="en-US"/>
+                              </w:rPr>
+                            </w:pPr>
+                          </w:p>
+                          <w:p>
+                            <w:pPr>
+                              <w:rPr>
+                                <w:sz w:val="18"/>
+                                <w:szCs w:val="18"/>
+                                <w:lang w:val="en-US"/>
+                              </w:rPr>
+                            </w:pPr>
+                            <w:r>
+                              <w:rPr>
+                                <w:sz w:val="18"/>
+                                <w:szCs w:val="18"/>
+                                <w:lang w:val="en-US"/>
+                              </w:rPr>
+                              <w:t>The re-motion Core Framework is free software; you can redistribute it and/or modify it under the terms of the GNU Lesser General Public License as published by the Free Software Foundation; either version 2.1 of the License, or (at your option) any later version.</w:t>
+                            </w:r>
+                          </w:p>
+                          <w:p>
+                            <w:pPr>
+                              <w:rPr>
+                                <w:sz w:val="18"/>
+                                <w:szCs w:val="18"/>
+                                <w:lang w:val="en-US"/>
+                              </w:rPr>
+                            </w:pPr>
+                            <w:r>
+                              <w:rPr>
+                                <w:sz w:val="18"/>
+                                <w:szCs w:val="18"/>
+                                <w:lang w:val="en-US"/>
+                              </w:rPr>
                               <w:t xml:space="preserve"> </w:t>
+                            </w:r>
+                          </w:p>
+                          <w:p>
+                            <w:pPr>
+                              <w:rPr>
+                                <w:sz w:val="18"/>
+                                <w:szCs w:val="18"/>
+                                <w:lang w:val="en-US"/>
+                              </w:rPr>
+                            </w:pPr>
+                            <w:proofErr w:type="gramStart"/>
+                            <w:r>
+                              <w:rPr>
+                                <w:sz w:val="18"/>
+                                <w:szCs w:val="18"/>
+                                <w:lang w:val="en-US"/>
+                              </w:rPr>
+                              <w:t>re-motion</w:t>
+                            </w:r>
+                            <w:proofErr w:type="gramEnd"/>
+                            <w:r>
+                              <w:rPr>
+                                <w:sz w:val="18"/>
+                                <w:szCs w:val="18"/>
+                                <w:lang w:val="en-US"/>
+                              </w:rPr>
+                              <w:t xml:space="preserve"> is distributed in t</w:t>
                             </w:r>
                             <w:r>
                               <w:rPr>
@@ -544,8 +702,67 @@
                                 <w:szCs w:val="18"/>
                                 <w:lang w:val="en-US"/>
                               </w:rPr>
-                              <w:t>all rights reserved</w:t>
+                              <w:t>he hope that it will be useful,</w:t>
                             </w:r>
+                            <w:r>
+                              <w:rPr>
+                                <w:sz w:val="18"/>
+                                <w:szCs w:val="18"/>
+                                <w:lang w:val="en-US"/>
+                              </w:rPr>
+                              <w:t xml:space="preserve"> but WITHOUT ANY WARRANTY; without even the implied warranty of MERCHANTABILITY or FITNESS FOR A PARTICULAR PURPOSE. See the GNU Lesser General Public License for more details.</w:t>
+                            </w:r>
+                          </w:p>
+                          <w:p>
+                            <w:pPr>
+                              <w:rPr>
+                                <w:sz w:val="18"/>
+                                <w:szCs w:val="18"/>
+                                <w:lang w:val="en-US"/>
+                              </w:rPr>
+                            </w:pPr>
+                          </w:p>
+                          <w:p>
+                            <w:pPr>
+                              <w:rPr>
+                                <w:sz w:val="18"/>
+                                <w:szCs w:val="18"/>
+                                <w:lang w:val="en-US"/>
+                              </w:rPr>
+                            </w:pPr>
+                            <w:r>
+                              <w:rPr>
+                                <w:sz w:val="18"/>
+                                <w:szCs w:val="18"/>
+                                <w:lang w:val="en-US"/>
+                              </w:rPr>
+                              <w:t>You should have received a copy of the GN</w:t>
+                            </w:r>
+                            <w:r>
+                              <w:rPr>
+                                <w:sz w:val="18"/>
+                                <w:szCs w:val="18"/>
+                                <w:lang w:val="en-US"/>
+                              </w:rPr>
+                              <w:t>U Lesser General Public License</w:t>
+                            </w:r>
+                            <w:r>
+                              <w:rPr>
+                                <w:sz w:val="18"/>
+                                <w:szCs w:val="18"/>
+                                <w:lang w:val="en-US"/>
+                              </w:rPr>
+                              <w:t xml:space="preserve"> along with re-motion; if not, see http://www.gnu.org/licenses.</w:t>
+                            </w:r>
+                          </w:p>
+                          <w:p>
+                            <w:pPr>
+                              <w:rPr>
+                                <w:sz w:val="18"/>
+                                <w:szCs w:val="18"/>
+                                <w:lang w:val="en-US"/>
+                              </w:rPr>
+                            </w:pPr>
                           </w:p>
                         </w:txbxContent>
                       </wps:txbx>
@@ -566,7 +783,11 @@
           </mc:Choice>
           <mc:Fallback>
             <w:pict>
-              <v:shape id="Text Box 16" o:spid="_x0000_s1028" type="#_x0000_t202" style="position:absolute;margin-left:.45pt;margin-top:659.85pt;width:323.15pt;height:32pt;z-index:251658240;visibility:visible;mso-wrap-style:square;mso-width-percent:0;mso-height-percent:0;mso-wrap-distance-left:9pt;mso-wrap-distance-top:0;mso-wrap-distance-right:9pt;mso-wrap-distance-bottom:0;mso-position-horizontal:absolute;mso-position-horizontal-relative:text;mso-position-vertical:absolute;mso-position-vertical-relative:text;mso-width-percent:0;mso-height-percent:0;mso-width-relative:page;mso-height-relative:page;v-text-anchor:top" o:gfxdata="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" stroked="f">
+              <v:shapetype id="_x0000_t202" coordsize="21600,21600" o:spt="202" path="m,l,21600r21600,l21600,xe">
+                <v:stroke joinstyle="miter"/>
+                <v:path gradientshapeok="t" o:connecttype="rect"/>
+              </v:shapetype>
+              <v:shape id="Text Box 16" o:spid="_x0000_s1028" type="#_x0000_t202" style="position:absolute;margin-left:.45pt;margin-top:491.85pt;width:323.15pt;height:200pt;z-index:251658240;visibility:visible;mso-wrap-style:square;mso-width-percent:0;mso-height-percent:0;mso-wrap-distance-left:9pt;mso-wrap-distance-top:0;mso-wrap-distance-right:9pt;mso-wrap-distance-bottom:0;mso-position-horizontal:absolute;mso-position-horizontal-relative:text;mso-position-vertical:absolute;mso-position-vertical-relative:text;mso-width-percent:0;mso-height-percent:0;mso-width-relative:page;mso-height-relative:page;v-text-anchor:top" o:gfxdata="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" stroked="f">
                 <v:textbox>
                   <w:txbxContent>
                     <w:p>
@@ -577,13 +798,89 @@
                           <w:lang w:val="en-US"/>
                         </w:rPr>
                       </w:pPr>
+                      <w:bookmarkStart w:id="3" w:name="_GoBack"/>
                       <w:r>
                         <w:rPr>
                           <w:sz w:val="18"/>
                           <w:szCs w:val="18"/>
                           <w:lang w:val="en-US"/>
                         </w:rPr>
-                        <w:t xml:space="preserve">Copyright notice: ©2011 </w:t>
+                        <w:t>This document</w:t>
+                      </w:r>
+                      <w:r>
+                        <w:rPr>
+                          <w:sz w:val="18"/>
+                          <w:szCs w:val="18"/>
+                          <w:lang w:val="en-US"/>
+                        </w:rPr>
+                        <w:t xml:space="preserve"> is part of the </w:t>
+                      </w:r>
+                      <w:r>
+                        <w:rPr>
+                          <w:sz w:val="18"/>
+                          <w:szCs w:val="18"/>
+                          <w:lang w:val="en-US"/>
+                        </w:rPr>
+                        <w:t xml:space="preserve">technological spin off project re-mix of the </w:t>
+                      </w:r>
+                      <w:r>
+                        <w:rPr>
+                          <w:sz w:val="18"/>
+                          <w:szCs w:val="18"/>
+                          <w:lang w:val="en-US"/>
+                        </w:rPr>
+                        <w:t>re-motion Core Framework (</w:t>
+                      </w:r>
+                      <w:hyperlink r:id="rId11" w:history="1">
+                        <w:r>
+                          <w:rPr>
+                            <w:rStyle w:val="Hyperlink"/>
+                            <w:sz w:val="18"/>
+                            <w:szCs w:val="18"/>
+                            <w:lang w:val="en-US"/>
+                          </w:rPr>
+                          <w:t>www.re-motion.org</w:t>
+                        </w:r>
+                      </w:hyperlink>
+                      <w:r>
+                        <w:rPr>
+                          <w:sz w:val="18"/>
+                          <w:szCs w:val="18"/>
+                          <w:lang w:val="en-US"/>
+                        </w:rPr>
+                        <w:t>)</w:t>
+                      </w:r>
+                      <w:r>
+                        <w:rPr>
+                          <w:sz w:val="18"/>
+                          <w:szCs w:val="18"/>
+                          <w:lang w:val="en-US"/>
+                        </w:rPr>
+                        <w:t xml:space="preserve"> </w:t>
+                      </w:r>
+                      <w:r>
+                        <w:rPr>
+                          <w:sz w:val="18"/>
+                          <w:szCs w:val="18"/>
+                          <w:lang w:val="en-US"/>
+                        </w:rPr>
+                        <w:t>Copyright (C) 2005-20</w:t>
+                      </w:r>
+                      <w:r>
+                        <w:rPr>
+                          <w:sz w:val="18"/>
+                          <w:szCs w:val="18"/>
+                          <w:lang w:val="en-US"/>
+                        </w:rPr>
+                        <w:t>11</w:t>
+                      </w:r>
+                      <w:r>
+                        <w:rPr>
+                          <w:sz w:val="18"/>
+                          <w:szCs w:val="18"/>
+                          <w:lang w:val="en-US"/>
+                        </w:rPr>
+                        <w:t xml:space="preserve"> </w:t>
                       </w:r>
                       <w:proofErr w:type="spellStart"/>
                       <w:proofErr w:type="gramStart"/>
@@ -593,15 +890,7 @@
                           <w:szCs w:val="18"/>
                           <w:lang w:val="en-US"/>
                         </w:rPr>
-                        <w:t>rubico</w:t>
-                      </w:r>
-                      <w:r>
-                        <w:rPr>
-                          <w:sz w:val="18"/>
-                          <w:szCs w:val="18"/>
-                          <w:lang w:val="en-US"/>
-                        </w:rPr>
-                        <w:t>n</w:t>
+                        <w:t>rubicon</w:t>
                       </w:r>
                       <w:proofErr w:type="spellEnd"/>
                       <w:proofErr w:type="gramEnd"/>
@@ -647,7 +936,77 @@
                           <w:szCs w:val="18"/>
                           <w:lang w:val="en-US"/>
                         </w:rPr>
+                        <w:t>, www.rubicon.eu</w:t>
+                      </w:r>
+                    </w:p>
+                    <w:p>
+                      <w:pPr>
+                        <w:rPr>
+                          <w:sz w:val="18"/>
+                          <w:szCs w:val="18"/>
+                          <w:lang w:val="en-US"/>
+                        </w:rPr>
+                      </w:pPr>
+                    </w:p>
+                    <w:p>
+                      <w:pPr>
+                        <w:rPr>
+                          <w:sz w:val="18"/>
+                          <w:szCs w:val="18"/>
+                          <w:lang w:val="en-US"/>
+                        </w:rPr>
+                      </w:pPr>
+                      <w:r>
+                        <w:rPr>
+                          <w:sz w:val="18"/>
+                          <w:szCs w:val="18"/>
+                          <w:lang w:val="en-US"/>
+                        </w:rPr>
+                        <w:t>The re-motion Core Framework is free software; you can redistribute it and/or modify it under the terms of the GNU Lesser General Public License as published by the Free Software Foundation; either version 2.1 of the License, or (at your option) any later version.</w:t>
+                      </w:r>
+                    </w:p>
+                    <w:p>
+                      <w:pPr>
+                        <w:rPr>
+                          <w:sz w:val="18"/>
+                          <w:szCs w:val="18"/>
+                          <w:lang w:val="en-US"/>
+                        </w:rPr>
+                      </w:pPr>
+                      <w:r>
+                        <w:rPr>
+                          <w:sz w:val="18"/>
+                          <w:szCs w:val="18"/>
+                          <w:lang w:val="en-US"/>
+                        </w:rPr>
                         <w:t xml:space="preserve"> </w:t>
+                      </w:r>
+                    </w:p>
+                    <w:p>
+                      <w:pPr>
+                        <w:rPr>
+                          <w:sz w:val="18"/>
+                          <w:szCs w:val="18"/>
+                          <w:lang w:val="en-US"/>
+                        </w:rPr>
+                      </w:pPr>
+                      <w:proofErr w:type="gramStart"/>
+                      <w:r>
+                        <w:rPr>
+                          <w:sz w:val="18"/>
+                          <w:szCs w:val="18"/>
+                          <w:lang w:val="en-US"/>
+                        </w:rPr>
+                        <w:t>re-motion</w:t>
+                      </w:r>
+                      <w:proofErr w:type="gramEnd"/>
+                      <w:r>
+                        <w:rPr>
+                          <w:sz w:val="18"/>
+                          <w:szCs w:val="18"/>
+                          <w:lang w:val="en-US"/>
+                        </w:rPr>
+                        <w:t xml:space="preserve"> is distributed in t</w:t>
                       </w:r>
                       <w:r>
                         <w:rPr>
@@ -655,8 +1014,68 @@
                           <w:szCs w:val="18"/>
                           <w:lang w:val="en-US"/>
                         </w:rPr>
-                        <w:t>all rights reserved</w:t>
+                        <w:t>he hope that it will be useful,</w:t>
                       </w:r>
+                      <w:r>
+                        <w:rPr>
+                          <w:sz w:val="18"/>
+                          <w:szCs w:val="18"/>
+                          <w:lang w:val="en-US"/>
+                        </w:rPr>
+                        <w:t xml:space="preserve"> but WITHOUT ANY WARRANTY; without even the implied warranty of MERCHANTABILITY or FITNESS FOR A PARTICULAR PURPOSE. See the GNU Lesser General Public License for more details.</w:t>
+                      </w:r>
+                    </w:p>
+                    <w:p>
+                      <w:pPr>
+                        <w:rPr>
+                          <w:sz w:val="18"/>
+                          <w:szCs w:val="18"/>
+                          <w:lang w:val="en-US"/>
+                        </w:rPr>
+                      </w:pPr>
+                    </w:p>
+                    <w:p>
+                      <w:pPr>
+                        <w:rPr>
+                          <w:sz w:val="18"/>
+                          <w:szCs w:val="18"/>
+                          <w:lang w:val="en-US"/>
+                        </w:rPr>
+                      </w:pPr>
+                      <w:r>
+                        <w:rPr>
+                          <w:sz w:val="18"/>
+                          <w:szCs w:val="18"/>
+                          <w:lang w:val="en-US"/>
+                        </w:rPr>
+                        <w:t>You should have received a copy of the GN</w:t>
+                      </w:r>
+                      <w:r>
+                        <w:rPr>
+                          <w:sz w:val="18"/>
+                          <w:szCs w:val="18"/>
+                          <w:lang w:val="en-US"/>
+                        </w:rPr>
+                        <w:t>U Lesser General Public License</w:t>
+                      </w:r>
+                      <w:r>
+                        <w:rPr>
+                          <w:sz w:val="18"/>
+                          <w:szCs w:val="18"/>
+                          <w:lang w:val="en-US"/>
+                        </w:rPr>
+                        <w:t xml:space="preserve"> along with re-motion; if not, see http://www.gnu.org/licenses.</w:t>
+                      </w:r>
+                    </w:p>
+                    <w:bookmarkEnd w:id="3"/>
+                    <w:p>
+                      <w:pPr>
+                        <w:rPr>
+                          <w:sz w:val="18"/>
+                          <w:szCs w:val="18"/>
+                          <w:lang w:val="en-US"/>
+                        </w:rPr>
+                      </w:pPr>
                     </w:p>
                   </w:txbxContent>
                 </v:textbox>
@@ -1345,10 +1764,10 @@
       <w:pPr>
         <w:pStyle w:val="Heading1"/>
         <w:sectPr>
-          <w:headerReference w:type="default" r:id="rId10"/>
-          <w:footerReference w:type="default" r:id="rId11"/>
-          <w:headerReference w:type="first" r:id="rId12"/>
-          <w:footerReference w:type="first" r:id="rId13"/>
+          <w:headerReference w:type="default" r:id="rId12"/>
+          <w:footerReference w:type="default" r:id="rId13"/>
+          <w:headerReference w:type="first" r:id="rId14"/>
+          <w:footerReference w:type="first" r:id="rId15"/>
           <w:pgSz w:w="11906" w:h="16838" w:code="9"/>
           <w:pgMar w:top="1383" w:right="851" w:bottom="1418" w:left="1701" w:header="227" w:footer="605" w:gutter="0"/>
           <w:pgNumType w:fmt="lowerRoman" w:start="1"/>
@@ -1365,13 +1784,13 @@
           <w:lang w:val="en-US"/>
         </w:rPr>
       </w:pPr>
-      <w:bookmarkStart w:id="4" w:name="_Toc536017581"/>
-      <w:bookmarkStart w:id="5" w:name="_Toc11402521"/>
-      <w:bookmarkStart w:id="6" w:name="_Toc148938271"/>
-      <w:bookmarkStart w:id="7" w:name="_Toc212032292"/>
-      <w:bookmarkStart w:id="8" w:name="_Toc214070423"/>
-      <w:bookmarkStart w:id="9" w:name="_Toc214070484"/>
-      <w:bookmarkStart w:id="10" w:name="_Toc286667159"/>
+      <w:bookmarkStart w:id="3" w:name="_Toc536017581"/>
+      <w:bookmarkStart w:id="4" w:name="_Toc11402521"/>
+      <w:bookmarkStart w:id="5" w:name="_Toc148938271"/>
+      <w:bookmarkStart w:id="6" w:name="_Toc212032292"/>
+      <w:bookmarkStart w:id="7" w:name="_Toc214070423"/>
+      <w:bookmarkStart w:id="8" w:name="_Toc214070484"/>
+      <w:bookmarkStart w:id="9" w:name="_Toc286667159"/>
       <w:r>
         <w:rPr>
           <w:lang w:val="en-US"/>
@@ -1379,25 +1798,25 @@
         <w:lastRenderedPageBreak/>
         <w:t>Answers to 2.</w:t>
       </w:r>
+      <w:bookmarkEnd w:id="3"/>
       <w:bookmarkEnd w:id="4"/>
       <w:bookmarkEnd w:id="5"/>
       <w:bookmarkEnd w:id="6"/>
       <w:bookmarkEnd w:id="7"/>
       <w:bookmarkEnd w:id="8"/>
+      <w:r>
+        <w:rPr>
+          <w:lang w:val="en-US"/>
+        </w:rPr>
+        <w:t>2.2</w:t>
+      </w:r>
+      <w:r>
+        <w:rPr>
+          <w:lang w:val="en-US"/>
+        </w:rPr>
+        <w:t xml:space="preserve"> (Basic)</w:t>
+      </w:r>
       <w:bookmarkEnd w:id="9"/>
-      <w:r>
-        <w:rPr>
-          <w:lang w:val="en-US"/>
-        </w:rPr>
-        <w:t>2.2</w:t>
-      </w:r>
-      <w:r>
-        <w:rPr>
-          <w:lang w:val="en-US"/>
-        </w:rPr>
-        <w:t xml:space="preserve"> (Basic)</w:t>
-      </w:r>
-      <w:bookmarkEnd w:id="10"/>
     </w:p>
     <w:p>
       <w:pPr>
@@ -2150,15 +2569,7 @@
           <w:szCs w:val="16"/>
           <w:lang w:val="en-US"/>
         </w:rPr>
-        <w:t>Address</w:t>
-      </w:r>
-      <w:r>
-        <w:rPr>
-          <w:sz w:val="16"/>
-          <w:szCs w:val="16"/>
-          <w:lang w:val="en-US"/>
-        </w:rPr>
-        <w:t>;</w:t>
+        <w:t>Address;</w:t>
       </w:r>
     </w:p>
     <w:p>
@@ -2419,15 +2830,7 @@
           <w:b/>
           <w:lang w:val="en-US"/>
         </w:rPr>
-        <w:t xml:space="preserve">We added an implementation of the </w:t>
-      </w:r>
-      <w:r>
-        <w:rPr>
-          <w:rFonts w:eastAsia="Arial Unicode MS"/>
-          <w:b/>
-          <w:lang w:val="en-US"/>
-        </w:rPr>
-        <w:t xml:space="preserve">interface </w:t>
+        <w:t xml:space="preserve">We added an implementation of the interface </w:t>
       </w:r>
       <w:proofErr w:type="spellStart"/>
       <w:r>
@@ -2474,6 +2877,7 @@
         <w:ind w:left="510"/>
         <w:rPr>
           <w:rFonts w:eastAsia="Arial Unicode MS"/>
+          <w:lang w:val="en-US"/>
         </w:rPr>
       </w:pPr>
       <w:r>
@@ -2602,518 +3006,155 @@
       <w:r>
         <w:rPr>
           <w:rStyle w:val="apple-style-span"/>
-        </w:rPr>
-        <w:t xml:space="preserve">The </w:t>
+          <w:lang w:val="en-US"/>
+        </w:rPr>
+        <w:t>The default equality comparer for type</w:t>
+      </w:r>
+      <w:r>
+        <w:rPr>
+          <w:rStyle w:val="apple-converted-space"/>
+          <w:lang w:val="en-US"/>
+        </w:rPr>
+        <w:t> </w:t>
+      </w:r>
+      <w:r>
+        <w:rPr>
+          <w:rStyle w:val="parameter"/>
+          <w:lang w:val="en-US"/>
+        </w:rPr>
+        <w:t>T</w:t>
+      </w:r>
+      <w:r>
+        <w:rPr>
+          <w:rStyle w:val="apple-converted-space"/>
+          <w:lang w:val="en-US"/>
+        </w:rPr>
+        <w:t> </w:t>
+      </w:r>
+      <w:r>
+        <w:rPr>
+          <w:rStyle w:val="apple-style-span"/>
+          <w:lang w:val="en-US"/>
+        </w:rPr>
+        <w:t>is determined as follows. If type</w:t>
+      </w:r>
+      <w:r>
+        <w:rPr>
+          <w:rStyle w:val="apple-converted-space"/>
+          <w:lang w:val="en-US"/>
+        </w:rPr>
+        <w:t> </w:t>
+      </w:r>
+      <w:r>
+        <w:rPr>
+          <w:rStyle w:val="parameter"/>
+          <w:lang w:val="en-US"/>
+        </w:rPr>
+        <w:t>T</w:t>
+      </w:r>
+      <w:r>
+        <w:rPr>
+          <w:rStyle w:val="apple-converted-space"/>
+          <w:lang w:val="en-US"/>
+        </w:rPr>
+        <w:t> </w:t>
+      </w:r>
+      <w:r>
+        <w:rPr>
+          <w:rStyle w:val="apple-style-span"/>
+          <w:lang w:val="en-US"/>
+        </w:rPr>
+        <w:t xml:space="preserve">implements the </w:t>
       </w:r>
       <w:proofErr w:type="spellStart"/>
       <w:r>
         <w:rPr>
           <w:rStyle w:val="apple-style-span"/>
-        </w:rPr>
-        <w:t>default</w:t>
+          <w:lang w:val="en-US"/>
+        </w:rPr>
+        <w:t>IEquatable</w:t>
       </w:r>
       <w:proofErr w:type="spellEnd"/>
       <w:r>
         <w:rPr>
           <w:rStyle w:val="apple-style-span"/>
-        </w:rPr>
-        <w:t xml:space="preserve"> </w:t>
+          <w:lang w:val="en-US"/>
+        </w:rPr>
+        <w:t>&lt;T&gt;</w:t>
+      </w:r>
+      <w:r>
+        <w:rPr>
+          <w:rStyle w:val="apple-converted-space"/>
+          <w:lang w:val="en-US"/>
+        </w:rPr>
+        <w:t> </w:t>
+      </w:r>
+      <w:r>
+        <w:rPr>
+          <w:rStyle w:val="apple-style-span"/>
+          <w:lang w:val="en-US"/>
+        </w:rPr>
+        <w:t>generic interface, then the equality comparer is the</w:t>
+      </w:r>
+      <w:r>
+        <w:rPr>
+          <w:rStyle w:val="apple-converted-space"/>
+          <w:lang w:val="en-US"/>
+        </w:rPr>
+        <w:t> </w:t>
+      </w:r>
+      <w:proofErr w:type="gramStart"/>
+      <w:r>
+        <w:rPr>
+          <w:rStyle w:val="apple-style-span"/>
+          <w:lang w:val="en-US"/>
+        </w:rPr>
+        <w:t>Equals(</w:t>
+      </w:r>
+      <w:proofErr w:type="gramEnd"/>
+      <w:r>
+        <w:rPr>
+          <w:rStyle w:val="apple-style-span"/>
+          <w:lang w:val="en-US"/>
+        </w:rPr>
+        <w:t>T)</w:t>
+      </w:r>
+      <w:r>
+        <w:rPr>
+          <w:rStyle w:val="apple-converted-space"/>
+          <w:lang w:val="en-US"/>
+        </w:rPr>
+        <w:t> </w:t>
+      </w:r>
+      <w:r>
+        <w:rPr>
+          <w:rStyle w:val="apple-style-span"/>
+          <w:lang w:val="en-US"/>
+        </w:rPr>
+        <w:t>method of that interface; otherwise, the default equality comparer is</w:t>
+      </w:r>
+      <w:r>
+        <w:rPr>
+          <w:rStyle w:val="apple-converted-space"/>
+          <w:lang w:val="en-US"/>
+        </w:rPr>
+        <w:t> </w:t>
       </w:r>
       <w:proofErr w:type="spellStart"/>
       <w:r>
         <w:rPr>
           <w:rStyle w:val="apple-style-span"/>
-        </w:rPr>
-        <w:t>equality</w:t>
+          <w:lang w:val="en-US"/>
+        </w:rPr>
+        <w:t>Object.Equals</w:t>
       </w:r>
       <w:proofErr w:type="spellEnd"/>
       <w:r>
         <w:rPr>
           <w:rStyle w:val="apple-style-span"/>
-        </w:rPr>
-        <w:t xml:space="preserve"> </w:t>
-      </w:r>
-      <w:proofErr w:type="spellStart"/>
-      <w:r>
-        <w:rPr>
-          <w:rStyle w:val="apple-style-span"/>
-        </w:rPr>
-        <w:t>comparer</w:t>
-      </w:r>
-      <w:proofErr w:type="spellEnd"/>
-      <w:r>
-        <w:rPr>
-          <w:rStyle w:val="apple-style-span"/>
-        </w:rPr>
-        <w:t xml:space="preserve"> </w:t>
-      </w:r>
-      <w:proofErr w:type="spellStart"/>
-      <w:r>
-        <w:rPr>
-          <w:rStyle w:val="apple-style-span"/>
-        </w:rPr>
-        <w:t>for</w:t>
-      </w:r>
-      <w:proofErr w:type="spellEnd"/>
-      <w:r>
-        <w:rPr>
-          <w:rStyle w:val="apple-style-span"/>
-        </w:rPr>
-        <w:t xml:space="preserve"> type</w:t>
-      </w:r>
-      <w:r>
-        <w:rPr>
-          <w:rStyle w:val="apple-converted-space"/>
-        </w:rPr>
-        <w:t> </w:t>
-      </w:r>
-      <w:r>
-        <w:rPr>
-          <w:rStyle w:val="parameter"/>
-        </w:rPr>
-        <w:t>T</w:t>
-      </w:r>
-      <w:r>
-        <w:rPr>
-          <w:rStyle w:val="apple-converted-space"/>
-        </w:rPr>
-        <w:t> </w:t>
-      </w:r>
-      <w:proofErr w:type="spellStart"/>
-      <w:r>
-        <w:rPr>
-          <w:rStyle w:val="apple-style-span"/>
-        </w:rPr>
-        <w:t>is</w:t>
-      </w:r>
-      <w:proofErr w:type="spellEnd"/>
-      <w:r>
-        <w:rPr>
-          <w:rStyle w:val="apple-style-span"/>
-        </w:rPr>
-        <w:t xml:space="preserve"> </w:t>
-      </w:r>
-      <w:proofErr w:type="spellStart"/>
-      <w:r>
-        <w:rPr>
-          <w:rStyle w:val="apple-style-span"/>
-        </w:rPr>
-        <w:t>determined</w:t>
-      </w:r>
-      <w:proofErr w:type="spellEnd"/>
-      <w:r>
-        <w:rPr>
-          <w:rStyle w:val="apple-style-span"/>
-        </w:rPr>
-        <w:t xml:space="preserve"> </w:t>
-      </w:r>
-      <w:proofErr w:type="spellStart"/>
-      <w:r>
-        <w:rPr>
-          <w:rStyle w:val="apple-style-span"/>
-        </w:rPr>
-        <w:t>as</w:t>
-      </w:r>
-      <w:proofErr w:type="spellEnd"/>
-      <w:r>
-        <w:rPr>
-          <w:rStyle w:val="apple-style-span"/>
-        </w:rPr>
-        <w:t xml:space="preserve"> </w:t>
-      </w:r>
-      <w:proofErr w:type="spellStart"/>
-      <w:r>
-        <w:rPr>
-          <w:rStyle w:val="apple-style-span"/>
-        </w:rPr>
-        <w:t>follows</w:t>
-      </w:r>
-      <w:proofErr w:type="spellEnd"/>
-      <w:r>
-        <w:rPr>
-          <w:rStyle w:val="apple-style-span"/>
-        </w:rPr>
-        <w:t xml:space="preserve">. </w:t>
-      </w:r>
-      <w:proofErr w:type="spellStart"/>
-      <w:r>
-        <w:rPr>
-          <w:rStyle w:val="apple-style-span"/>
-        </w:rPr>
-        <w:t>If</w:t>
-      </w:r>
-      <w:proofErr w:type="spellEnd"/>
-      <w:r>
-        <w:rPr>
-          <w:rStyle w:val="apple-style-span"/>
-        </w:rPr>
-        <w:t xml:space="preserve"> type</w:t>
-      </w:r>
-      <w:r>
-        <w:rPr>
-          <w:rStyle w:val="apple-converted-space"/>
-        </w:rPr>
-        <w:t> </w:t>
-      </w:r>
-      <w:r>
-        <w:rPr>
-          <w:rStyle w:val="parameter"/>
-        </w:rPr>
-        <w:t>T</w:t>
-      </w:r>
-      <w:r>
-        <w:rPr>
-          <w:rStyle w:val="apple-converted-space"/>
-        </w:rPr>
-        <w:t> </w:t>
-      </w:r>
-      <w:proofErr w:type="spellStart"/>
-      <w:r>
-        <w:rPr>
-          <w:rStyle w:val="apple-style-span"/>
-        </w:rPr>
-        <w:t>implements</w:t>
-      </w:r>
-      <w:proofErr w:type="spellEnd"/>
-      <w:r>
-        <w:rPr>
-          <w:rStyle w:val="apple-style-span"/>
-        </w:rPr>
-        <w:t xml:space="preserve"> </w:t>
-      </w:r>
-      <w:proofErr w:type="spellStart"/>
-      <w:r>
-        <w:rPr>
-          <w:rStyle w:val="apple-style-span"/>
-        </w:rPr>
-        <w:t>the</w:t>
-      </w:r>
-      <w:proofErr w:type="spellEnd"/>
-      <w:r>
-        <w:rPr>
-          <w:rStyle w:val="apple-style-span"/>
-        </w:rPr>
-        <w:t xml:space="preserve"> </w:t>
-      </w:r>
-      <w:proofErr w:type="spellStart"/>
-      <w:r>
-        <w:rPr>
-          <w:rStyle w:val="apple-style-span"/>
-        </w:rPr>
-        <w:t>IEquatable</w:t>
-      </w:r>
-      <w:proofErr w:type="spellEnd"/>
-      <w:r>
-        <w:rPr>
-          <w:rStyle w:val="apple-style-span"/>
-        </w:rPr>
-        <w:t>&lt;T&gt;</w:t>
-      </w:r>
-      <w:r>
-        <w:rPr>
-          <w:rStyle w:val="apple-converted-space"/>
-        </w:rPr>
-        <w:t> </w:t>
-      </w:r>
-      <w:proofErr w:type="spellStart"/>
-      <w:r>
-        <w:rPr>
-          <w:rStyle w:val="apple-style-span"/>
-        </w:rPr>
-        <w:t>generic</w:t>
-      </w:r>
-      <w:proofErr w:type="spellEnd"/>
-      <w:r>
-        <w:rPr>
-          <w:rStyle w:val="apple-style-span"/>
-        </w:rPr>
-        <w:t xml:space="preserve"> </w:t>
-      </w:r>
-      <w:proofErr w:type="spellStart"/>
-      <w:r>
-        <w:rPr>
-          <w:rStyle w:val="apple-style-span"/>
-        </w:rPr>
-        <w:t>interface</w:t>
-      </w:r>
-      <w:proofErr w:type="spellEnd"/>
-      <w:r>
-        <w:rPr>
-          <w:rStyle w:val="apple-style-span"/>
-        </w:rPr>
-        <w:t xml:space="preserve">, </w:t>
-      </w:r>
-      <w:proofErr w:type="spellStart"/>
-      <w:r>
-        <w:rPr>
-          <w:rStyle w:val="apple-style-span"/>
-        </w:rPr>
-        <w:t>then</w:t>
-      </w:r>
-      <w:proofErr w:type="spellEnd"/>
-      <w:r>
-        <w:rPr>
-          <w:rStyle w:val="apple-style-span"/>
-        </w:rPr>
-        <w:t xml:space="preserve"> </w:t>
-      </w:r>
-      <w:proofErr w:type="spellStart"/>
-      <w:r>
-        <w:rPr>
-          <w:rStyle w:val="apple-style-span"/>
-        </w:rPr>
-        <w:t>the</w:t>
-      </w:r>
-      <w:proofErr w:type="spellEnd"/>
-      <w:r>
-        <w:rPr>
-          <w:rStyle w:val="apple-style-span"/>
-        </w:rPr>
-        <w:t xml:space="preserve"> </w:t>
-      </w:r>
-      <w:proofErr w:type="spellStart"/>
-      <w:r>
-        <w:rPr>
-          <w:rStyle w:val="apple-style-span"/>
-        </w:rPr>
-        <w:t>equality</w:t>
-      </w:r>
-      <w:proofErr w:type="spellEnd"/>
-      <w:r>
-        <w:rPr>
-          <w:rStyle w:val="apple-style-span"/>
-        </w:rPr>
-        <w:t xml:space="preserve"> </w:t>
-      </w:r>
-      <w:proofErr w:type="spellStart"/>
-      <w:r>
-        <w:rPr>
-          <w:rStyle w:val="apple-style-span"/>
-        </w:rPr>
-        <w:t>comparer</w:t>
-      </w:r>
-      <w:proofErr w:type="spellEnd"/>
-      <w:r>
-        <w:rPr>
-          <w:rStyle w:val="apple-style-span"/>
-        </w:rPr>
-        <w:t xml:space="preserve"> </w:t>
-      </w:r>
-      <w:proofErr w:type="spellStart"/>
-      <w:r>
-        <w:rPr>
-          <w:rStyle w:val="apple-style-span"/>
-        </w:rPr>
-        <w:t>is</w:t>
-      </w:r>
-      <w:proofErr w:type="spellEnd"/>
-      <w:r>
-        <w:rPr>
-          <w:rStyle w:val="apple-style-span"/>
-        </w:rPr>
-        <w:t xml:space="preserve"> </w:t>
-      </w:r>
-      <w:proofErr w:type="spellStart"/>
-      <w:r>
-        <w:rPr>
-          <w:rStyle w:val="apple-style-span"/>
-        </w:rPr>
-        <w:t>the</w:t>
-      </w:r>
-      <w:proofErr w:type="spellEnd"/>
-      <w:r>
-        <w:rPr>
-          <w:rStyle w:val="apple-converted-space"/>
-        </w:rPr>
-        <w:t> </w:t>
-      </w:r>
-      <w:proofErr w:type="spellStart"/>
-      <w:r>
-        <w:rPr>
-          <w:rStyle w:val="apple-style-span"/>
-        </w:rPr>
-        <w:t>Equals</w:t>
-      </w:r>
-      <w:proofErr w:type="spellEnd"/>
-      <w:r>
-        <w:rPr>
-          <w:rStyle w:val="apple-style-span"/>
-        </w:rPr>
-        <w:t>(T)</w:t>
-      </w:r>
-      <w:r>
-        <w:rPr>
-          <w:rStyle w:val="apple-converted-space"/>
-        </w:rPr>
-        <w:t> </w:t>
-      </w:r>
-      <w:proofErr w:type="spellStart"/>
-      <w:r>
-        <w:rPr>
-          <w:rStyle w:val="apple-style-span"/>
-        </w:rPr>
-        <w:t>method</w:t>
-      </w:r>
-      <w:proofErr w:type="spellEnd"/>
-      <w:r>
-        <w:rPr>
-          <w:rStyle w:val="apple-style-span"/>
-        </w:rPr>
-        <w:t xml:space="preserve"> </w:t>
-      </w:r>
-      <w:proofErr w:type="spellStart"/>
-      <w:r>
-        <w:rPr>
-          <w:rStyle w:val="apple-style-span"/>
-        </w:rPr>
-        <w:t>of</w:t>
-      </w:r>
-      <w:proofErr w:type="spellEnd"/>
-      <w:r>
-        <w:rPr>
-          <w:rStyle w:val="apple-style-span"/>
-        </w:rPr>
-        <w:t xml:space="preserve"> </w:t>
-      </w:r>
-      <w:proofErr w:type="spellStart"/>
-      <w:r>
-        <w:rPr>
-          <w:rStyle w:val="apple-style-span"/>
-        </w:rPr>
-        <w:t>that</w:t>
-      </w:r>
-      <w:proofErr w:type="spellEnd"/>
-      <w:r>
-        <w:rPr>
-          <w:rStyle w:val="apple-style-span"/>
-        </w:rPr>
-        <w:t xml:space="preserve"> </w:t>
-      </w:r>
-      <w:proofErr w:type="spellStart"/>
-      <w:r>
-        <w:rPr>
-          <w:rStyle w:val="apple-style-span"/>
-        </w:rPr>
-        <w:t>interface</w:t>
-      </w:r>
-      <w:proofErr w:type="spellEnd"/>
-      <w:r>
-        <w:rPr>
-          <w:rStyle w:val="apple-style-span"/>
-        </w:rPr>
-        <w:t xml:space="preserve">; </w:t>
-      </w:r>
-      <w:proofErr w:type="spellStart"/>
-      <w:r>
-        <w:rPr>
-          <w:rStyle w:val="apple-style-span"/>
-        </w:rPr>
-        <w:t>otherwise</w:t>
-      </w:r>
-      <w:proofErr w:type="spellEnd"/>
-      <w:r>
-        <w:rPr>
-          <w:rStyle w:val="apple-style-span"/>
-        </w:rPr>
-        <w:t xml:space="preserve">, </w:t>
-      </w:r>
-      <w:proofErr w:type="spellStart"/>
-      <w:r>
-        <w:rPr>
-          <w:rStyle w:val="apple-style-span"/>
-        </w:rPr>
-        <w:t>the</w:t>
-      </w:r>
-      <w:proofErr w:type="spellEnd"/>
-      <w:r>
-        <w:rPr>
-          <w:rStyle w:val="apple-style-span"/>
-        </w:rPr>
-        <w:t xml:space="preserve"> </w:t>
-      </w:r>
-      <w:proofErr w:type="spellStart"/>
-      <w:r>
-        <w:rPr>
-          <w:rStyle w:val="apple-style-span"/>
-        </w:rPr>
-        <w:t>default</w:t>
-      </w:r>
-      <w:proofErr w:type="spellEnd"/>
-      <w:r>
-        <w:rPr>
-          <w:rStyle w:val="apple-style-span"/>
-        </w:rPr>
-        <w:t xml:space="preserve"> </w:t>
-      </w:r>
-      <w:proofErr w:type="spellStart"/>
-      <w:r>
-        <w:rPr>
-          <w:rStyle w:val="apple-style-span"/>
-        </w:rPr>
-        <w:t>equality</w:t>
-      </w:r>
-      <w:proofErr w:type="spellEnd"/>
-      <w:r>
-        <w:rPr>
-          <w:rStyle w:val="apple-style-span"/>
-        </w:rPr>
-        <w:t xml:space="preserve"> </w:t>
-      </w:r>
-      <w:proofErr w:type="spellStart"/>
-      <w:r>
-        <w:rPr>
-          <w:rStyle w:val="apple-style-span"/>
-        </w:rPr>
-        <w:t>comparer</w:t>
-      </w:r>
-      <w:proofErr w:type="spellEnd"/>
-      <w:r>
-        <w:rPr>
-          <w:rStyle w:val="apple-style-span"/>
-        </w:rPr>
-        <w:t xml:space="preserve"> </w:t>
-      </w:r>
-      <w:proofErr w:type="spellStart"/>
-      <w:r>
-        <w:rPr>
-          <w:rStyle w:val="apple-style-span"/>
-        </w:rPr>
-        <w:t>is</w:t>
-      </w:r>
-      <w:proofErr w:type="spellEnd"/>
-      <w:r>
-        <w:rPr>
-          <w:rStyle w:val="apple-converted-space"/>
-        </w:rPr>
-        <w:t> </w:t>
-      </w:r>
-      <w:proofErr w:type="spellStart"/>
-      <w:r>
-        <w:rPr>
-          <w:rStyle w:val="apple-style-span"/>
-        </w:rPr>
-        <w:t>Object.Equals</w:t>
-      </w:r>
-      <w:proofErr w:type="spellEnd"/>
-      <w:r>
-        <w:rPr>
-          <w:rStyle w:val="apple-style-span"/>
-        </w:rPr>
-        <w:t>(</w:t>
-      </w:r>
-      <w:proofErr w:type="spellStart"/>
-      <w:r>
-        <w:rPr>
-          <w:rStyle w:val="apple-style-span"/>
-        </w:rPr>
-        <w:t>Object</w:t>
-      </w:r>
-      <w:proofErr w:type="spellEnd"/>
-      <w:r>
-        <w:rPr>
-          <w:rStyle w:val="apple-style-span"/>
-        </w:rPr>
-        <w:t>).</w:t>
+          <w:lang w:val="en-US"/>
+        </w:rPr>
+        <w:t>(Object).</w:t>
       </w:r>
     </w:p>
     <w:p>
@@ -3425,14 +3466,14 @@
           <w:lang w:val="en-US"/>
         </w:rPr>
       </w:pPr>
-      <w:bookmarkStart w:id="11" w:name="_Toc286667160"/>
+      <w:bookmarkStart w:id="10" w:name="_Toc286667160"/>
       <w:r>
         <w:rPr>
           <w:lang w:val="en-US"/>
         </w:rPr>
         <w:t>Answers to 2.4.2 (Inheritance)</w:t>
       </w:r>
-      <w:bookmarkEnd w:id="11"/>
+      <w:bookmarkEnd w:id="10"/>
     </w:p>
     <w:p>
       <w:pPr>
@@ -3756,14 +3797,14 @@
           <w:lang w:val="en-US"/>
         </w:rPr>
       </w:pPr>
-      <w:bookmarkStart w:id="12" w:name="_Toc286667161"/>
+      <w:bookmarkStart w:id="11" w:name="_Toc286667161"/>
       <w:r>
         <w:rPr>
           <w:lang w:val="en-US"/>
         </w:rPr>
         <w:t>Answers to 2.5.2 (Utility)</w:t>
       </w:r>
-      <w:bookmarkEnd w:id="12"/>
+      <w:bookmarkEnd w:id="11"/>
     </w:p>
     <w:p>
       <w:pPr>
@@ -4080,14 +4121,14 @@
           <w:lang w:val="en-US"/>
         </w:rPr>
       </w:pPr>
-      <w:bookmarkStart w:id="13" w:name="_Toc286667162"/>
+      <w:bookmarkStart w:id="12" w:name="_Toc286667162"/>
       <w:r>
         <w:rPr>
           <w:lang w:val="en-US"/>
         </w:rPr>
         <w:t>Answers to 3.1.2 (Mixin)</w:t>
       </w:r>
-      <w:bookmarkEnd w:id="13"/>
+      <w:bookmarkEnd w:id="12"/>
     </w:p>
     <w:p>
       <w:pPr>
@@ -4510,15 +4551,32 @@
         </w:rPr>
         <w:t xml:space="preserve">Castle: See also </w:t>
       </w:r>
-      <w:hyperlink r:id="rId14" w:history="1">
-        <w:r>
-          <w:rPr>
-            <w:rStyle w:val="Hyperlink"/>
-            <w:lang w:val="en-US"/>
-          </w:rPr>
-          <w:t>http://www.castleproject.org/</w:t>
-        </w:r>
-      </w:hyperlink>
+      <w:r>
+        <w:fldChar w:fldCharType="begin"/>
+      </w:r>
+      <w:r>
+        <w:rPr>
+          <w:lang w:val="en-US"/>
+        </w:rPr>
+        <w:instrText xml:space="preserve"> HYPERLINK "http://www.castleproject.org/" </w:instrText>
+      </w:r>
+      <w:r>
+        <w:fldChar w:fldCharType="separate"/>
+      </w:r>
+      <w:r>
+        <w:rPr>
+          <w:rStyle w:val="Hyperlink"/>
+          <w:lang w:val="en-US"/>
+        </w:rPr>
+        <w:t>http://www.castleproject.org/</w:t>
+      </w:r>
+      <w:r>
+        <w:rPr>
+          <w:rStyle w:val="Hyperlink"/>
+          <w:lang w:val="en-US"/>
+        </w:rPr>
+        <w:fldChar w:fldCharType="end"/>
+      </w:r>
       <w:r>
         <w:rPr>
           <w:lang w:val="en-US"/>
@@ -4552,7 +4610,7 @@
           <w:lang w:val="en-US"/>
         </w:rPr>
       </w:pPr>
-      <w:bookmarkStart w:id="14" w:name="_Toc286667163"/>
+      <w:bookmarkStart w:id="13" w:name="_Toc286667163"/>
       <w:r>
         <w:rPr>
           <w:lang w:val="en-US"/>
@@ -4571,7 +4629,7 @@
         </w:rPr>
         <w:t xml:space="preserve"> (Mixin Attribute)</w:t>
       </w:r>
-      <w:bookmarkEnd w:id="14"/>
+      <w:bookmarkEnd w:id="13"/>
     </w:p>
     <w:p>
       <w:pPr>
@@ -4608,21 +4666,12 @@
         </w:rPr>
         <w:t xml:space="preserve">! </w:t>
       </w:r>
-      <w:proofErr w:type="gramStart"/>
-      <w:r>
-        <w:rPr>
-          <w:b/>
-          <w:lang w:val="en-US"/>
-        </w:rPr>
-        <w:t>What</w:t>
-      </w:r>
-      <w:proofErr w:type="gramEnd"/>
-      <w:r>
-        <w:rPr>
-          <w:b/>
-          <w:lang w:val="en-US"/>
-        </w:rPr>
-        <w:t xml:space="preserve"> does this attribute do?</w:t>
+      <w:r>
+        <w:rPr>
+          <w:b/>
+          <w:lang w:val="en-US"/>
+        </w:rPr>
+        <w:t>What does this attribute do?</w:t>
       </w:r>
     </w:p>
     <w:p>
@@ -4735,7 +4784,7 @@
           <w:lang w:val="en-US"/>
         </w:rPr>
       </w:pPr>
-      <w:bookmarkStart w:id="15" w:name="_Toc286667164"/>
+      <w:bookmarkStart w:id="14" w:name="_Toc286667164"/>
       <w:r>
         <w:rPr>
           <w:lang w:val="en-US"/>
@@ -4748,7 +4797,7 @@
         </w:rPr>
         <w:t xml:space="preserve"> (Mixin Initialization)</w:t>
       </w:r>
-      <w:bookmarkEnd w:id="15"/>
+      <w:bookmarkEnd w:id="14"/>
     </w:p>
     <w:p>
       <w:pPr>
@@ -4845,7 +4894,7 @@
           <w:lang w:val="en-US"/>
         </w:rPr>
       </w:pPr>
-      <w:bookmarkStart w:id="16" w:name="_Toc286667165"/>
+      <w:bookmarkStart w:id="15" w:name="_Toc286667165"/>
       <w:r>
         <w:rPr>
           <w:lang w:val="en-US"/>
@@ -4864,7 +4913,7 @@
         </w:rPr>
         <w:t>)</w:t>
       </w:r>
-      <w:bookmarkEnd w:id="16"/>
+      <w:bookmarkEnd w:id="15"/>
     </w:p>
     <w:p>
       <w:pPr>
@@ -5102,14 +5151,14 @@
           <w:lang w:val="en-US" w:eastAsia="de-AT"/>
         </w:rPr>
       </w:pPr>
-      <w:bookmarkStart w:id="17" w:name="_Toc286667166"/>
+      <w:bookmarkStart w:id="16" w:name="_Toc286667166"/>
       <w:r>
         <w:rPr>
           <w:lang w:val="en-US" w:eastAsia="de-AT"/>
         </w:rPr>
         <w:t>Answers to 3.2</w:t>
       </w:r>
-      <w:bookmarkEnd w:id="17"/>
+      <w:bookmarkEnd w:id="16"/>
     </w:p>
     <w:p>
       <w:pPr>
@@ -5224,16 +5273,7 @@
           <w:lang w:val="en-US"/>
         </w:rPr>
         <w:br/>
-        <w:t>In your b</w:t>
-      </w:r>
-      <w:bookmarkStart w:id="18" w:name="_GoBack"/>
-      <w:bookmarkEnd w:id="18"/>
-      <w:r>
-        <w:rPr>
-          <w:rFonts w:eastAsia="Arial Unicode MS"/>
-          <w:lang w:val="en-US"/>
-        </w:rPr>
-        <w:t>usiness application, you need the following generic functionality: Revision Tracking, Change Tracking and Approval. The classic way to implement this is to implement a “</w:t>
+        <w:t>In your business application, you need the following generic functionality: Revision Tracking, Change Tracking and Approval. The classic way to implement this is to implement a “</w:t>
       </w:r>
       <w:proofErr w:type="spellStart"/>
       <w:r>
@@ -5676,7 +5716,7 @@
         </w:rPr>
         <w:t>ld be a look on the DCI concept (</w:t>
       </w:r>
-      <w:hyperlink r:id="rId15" w:history="1">
+      <w:hyperlink r:id="rId16" w:history="1">
         <w:r>
           <w:rPr>
             <w:rStyle w:val="Hyperlink"/>
@@ -5721,8 +5761,8 @@
       </w:pPr>
     </w:p>
     <w:sectPr>
-      <w:footerReference w:type="default" r:id="rId16"/>
-      <w:footerReference w:type="first" r:id="rId17"/>
+      <w:footerReference w:type="default" r:id="rId17"/>
+      <w:footerReference w:type="first" r:id="rId18"/>
       <w:pgSz w:w="11906" w:h="16838" w:code="9"/>
       <w:pgMar w:top="1383" w:right="851" w:bottom="1418" w:left="1701" w:header="227" w:footer="605" w:gutter="0"/>
       <w:pgNumType w:start="1"/>
@@ -13518,7 +13558,7 @@
 </file>
 
 <file path=customXml/itemProps1.xml><?xml version="1.0" encoding="utf-8"?>
-<ds:datastoreItem xmlns:ds="http://schemas.openxmlformats.org/officeDocument/2006/customXml" ds:itemID="{2C4089D0-AD49-4D5B-8E69-01F875B79940}">
+<ds:datastoreItem xmlns:ds="http://schemas.openxmlformats.org/officeDocument/2006/customXml" ds:itemID="{C1083D84-9671-4912-B291-0B9D2FF14886}">
   <ds:schemaRefs>
     <ds:schemaRef ds:uri="http://schemas.openxmlformats.org/officeDocument/2006/bibliography"/>
   </ds:schemaRefs>

</xml_diff>